<commit_message>
Alterações no documento de arquitetura
</commit_message>
<xml_diff>
--- a/design/RT-Arquitetura.docx
+++ b/design/RT-Arquitetura.docx
@@ -181,6 +181,8 @@
           <w:color w:val="000000"/>
         </w:rPr>
       </w:pPr>
+      <w:bookmarkStart w:id="0" w:name="_GoBack"/>
+      <w:bookmarkEnd w:id="0"/>
       <w:r>
         <w:rPr>
           <w:color w:val="000000"/>
@@ -327,10 +329,10 @@
           <w:lang w:eastAsia="pt-BR"/>
         </w:rPr>
       </w:pPr>
-      <w:bookmarkStart w:id="0" w:name="_Toc452813577"/>
       <w:bookmarkStart w:id="1" w:name="_Toc436203377"/>
-      <w:bookmarkEnd w:id="0"/>
+      <w:bookmarkStart w:id="2" w:name="_Toc452813577"/>
       <w:bookmarkEnd w:id="1"/>
+      <w:bookmarkEnd w:id="2"/>
       <w:r>
         <w:rPr>
           <w:color w:val="000000"/>
@@ -688,6 +690,51 @@
     </w:p>
     <w:p>
       <w:pPr>
+        <w:pStyle w:val="Normal"/>
+        <w:ind w:left="360" w:hanging="0"/>
+        <w:jc w:val="both"/>
+        <w:rPr>
+          <w:color w:val="000000"/>
+        </w:rPr>
+      </w:pPr>
+      <w:r>
+        <w:rPr>
+          <w:color w:val="000000"/>
+        </w:rPr>
+      </w:r>
+    </w:p>
+    <w:p>
+      <w:pPr>
+        <w:pStyle w:val="Normal"/>
+        <w:ind w:left="360" w:hanging="0"/>
+        <w:jc w:val="both"/>
+        <w:rPr>
+          <w:color w:val="000000"/>
+        </w:rPr>
+      </w:pPr>
+      <w:r>
+        <w:rPr>
+          <w:color w:val="000000"/>
+        </w:rPr>
+      </w:r>
+    </w:p>
+    <w:p>
+      <w:pPr>
+        <w:pStyle w:val="Normal"/>
+        <w:ind w:left="360" w:hanging="0"/>
+        <w:jc w:val="both"/>
+        <w:rPr>
+          <w:color w:val="000000"/>
+        </w:rPr>
+      </w:pPr>
+      <w:r>
+        <w:rPr>
+          <w:color w:val="000000"/>
+        </w:rPr>
+      </w:r>
+    </w:p>
+    <w:p>
+      <w:pPr>
         <w:pStyle w:val="Ttulo1"/>
         <w:numPr>
           <w:ilvl w:val="0"/>
@@ -1774,7 +1821,7 @@
       </w:pPr>
       <w:r>
         <w:rPr/>
-        <w:t>Spring-security.xml: Tem a função de configurar a permissão de que tem acesso ao sistema e realizar a autenticação do usuário com seu papel(ROLE) no sistema.</w:t>
+        <w:t>Spring-security.xml: Tem a função de configurar a permissão de que tem acesso ao sistema e realizar a autenticação do usuário com seu papel (ROLE) no sistema.</w:t>
       </w:r>
     </w:p>
     <w:p>
@@ -2397,6 +2444,81 @@
     </w:p>
     <w:p>
       <w:pPr>
+        <w:pStyle w:val="Normal"/>
+        <w:ind w:left="360" w:hanging="0"/>
+        <w:jc w:val="both"/>
+        <w:rPr>
+          <w:color w:val="000000"/>
+        </w:rPr>
+      </w:pPr>
+      <w:r>
+        <w:rPr>
+          <w:color w:val="000000"/>
+        </w:rPr>
+      </w:r>
+    </w:p>
+    <w:p>
+      <w:pPr>
+        <w:pStyle w:val="Normal"/>
+        <w:ind w:left="360" w:hanging="0"/>
+        <w:jc w:val="both"/>
+        <w:rPr>
+          <w:color w:val="000000"/>
+        </w:rPr>
+      </w:pPr>
+      <w:r>
+        <w:rPr>
+          <w:color w:val="000000"/>
+        </w:rPr>
+      </w:r>
+    </w:p>
+    <w:p>
+      <w:pPr>
+        <w:pStyle w:val="Normal"/>
+        <w:ind w:left="360" w:hanging="0"/>
+        <w:jc w:val="both"/>
+        <w:rPr>
+          <w:color w:val="000000"/>
+        </w:rPr>
+      </w:pPr>
+      <w:r>
+        <w:rPr>
+          <w:color w:val="000000"/>
+        </w:rPr>
+      </w:r>
+    </w:p>
+    <w:p>
+      <w:pPr>
+        <w:pStyle w:val="Normal"/>
+        <w:ind w:left="360" w:hanging="0"/>
+        <w:jc w:val="both"/>
+        <w:rPr>
+          <w:color w:val="000000"/>
+        </w:rPr>
+      </w:pPr>
+      <w:r>
+        <w:rPr>
+          <w:color w:val="000000"/>
+        </w:rPr>
+      </w:r>
+    </w:p>
+    <w:p>
+      <w:pPr>
+        <w:pStyle w:val="Normal"/>
+        <w:ind w:left="360" w:hanging="0"/>
+        <w:jc w:val="both"/>
+        <w:rPr>
+          <w:color w:val="000000"/>
+        </w:rPr>
+      </w:pPr>
+      <w:r>
+        <w:rPr>
+          <w:color w:val="000000"/>
+        </w:rPr>
+      </w:r>
+    </w:p>
+    <w:p>
+      <w:pPr>
         <w:pStyle w:val="Ttulo1"/>
         <w:numPr>
           <w:ilvl w:val="0"/>
@@ -2433,983 +2555,11 @@
       </w:pPr>
       <w:r>
         <w:rPr/>
-      </w:r>
-    </w:p>
-    <w:p>
-      <w:pPr>
-        <w:pStyle w:val="Normal"/>
-        <w:rPr/>
-      </w:pPr>
-      <w:r>
-        <w:rPr/>
-      </w:r>
-    </w:p>
-    <w:p>
-      <w:pPr>
-        <w:pStyle w:val="Normal"/>
-        <w:rPr/>
-      </w:pPr>
-      <w:r>
-        <w:rPr/>
-      </w:r>
-    </w:p>
-    <w:p>
-      <w:pPr>
-        <w:pStyle w:val="Normal"/>
-        <w:rPr/>
-      </w:pPr>
-      <w:r>
-        <w:rPr/>
-      </w:r>
-    </w:p>
-    <w:p>
-      <w:pPr>
-        <w:pStyle w:val="Normal"/>
-        <w:rPr/>
-      </w:pPr>
-      <w:r>
-        <w:rPr/>
-      </w:r>
-    </w:p>
-    <w:p>
-      <w:pPr>
-        <w:pStyle w:val="Normal"/>
-        <w:rPr/>
-      </w:pPr>
-      <w:r>
-        <w:rPr/>
-      </w:r>
-    </w:p>
-    <w:p>
-      <w:pPr>
-        <w:pStyle w:val="Normal"/>
-        <w:rPr/>
-      </w:pPr>
-      <w:r>
-        <w:rPr/>
-      </w:r>
-    </w:p>
-    <w:p>
-      <w:pPr>
-        <w:pStyle w:val="Normal"/>
-        <w:rPr/>
-      </w:pPr>
-      <w:r>
-        <w:rPr/>
-      </w:r>
-    </w:p>
-    <w:p>
-      <w:pPr>
-        <w:pStyle w:val="Normal"/>
-        <w:rPr/>
-      </w:pPr>
-      <w:r>
-        <w:rPr/>
-      </w:r>
-    </w:p>
-    <w:p>
-      <w:pPr>
-        <w:pStyle w:val="Normal"/>
-        <w:rPr/>
-      </w:pPr>
-      <w:r>
-        <w:rPr/>
-      </w:r>
-    </w:p>
-    <w:p>
-      <w:pPr>
-        <w:pStyle w:val="Normal"/>
-        <w:rPr/>
-      </w:pPr>
-      <w:r>
-        <w:rPr/>
-      </w:r>
-    </w:p>
-    <w:p>
-      <w:pPr>
-        <w:pStyle w:val="Normal"/>
-        <w:rPr/>
-      </w:pPr>
-      <w:r>
-        <w:rPr/>
-      </w:r>
-    </w:p>
-    <w:p>
-      <w:pPr>
-        <w:pStyle w:val="Normal"/>
-        <w:rPr/>
-      </w:pPr>
-      <w:r>
-        <w:rPr/>
-      </w:r>
-    </w:p>
-    <w:p>
-      <w:pPr>
-        <w:pStyle w:val="Normal"/>
-        <w:rPr/>
-      </w:pPr>
-      <w:r>
-        <w:rPr/>
-      </w:r>
-    </w:p>
-    <w:p>
-      <w:pPr>
-        <w:pStyle w:val="Normal"/>
-        <w:rPr/>
-      </w:pPr>
-      <w:r>
-        <w:rPr/>
-      </w:r>
-    </w:p>
-    <w:p>
-      <w:pPr>
-        <w:pStyle w:val="Normal"/>
-        <w:rPr/>
-      </w:pPr>
-      <w:r>
-        <w:rPr/>
-      </w:r>
-    </w:p>
-    <w:p>
-      <w:pPr>
-        <w:pStyle w:val="Normal"/>
-        <w:rPr/>
-      </w:pPr>
-      <w:r>
-        <w:rPr/>
-      </w:r>
-    </w:p>
-    <w:p>
-      <w:pPr>
-        <w:pStyle w:val="Normal"/>
-        <w:rPr/>
-      </w:pPr>
-      <w:r>
-        <w:rPr/>
-      </w:r>
-    </w:p>
-    <w:p>
-      <w:pPr>
-        <w:pStyle w:val="Normal"/>
-        <w:rPr/>
-      </w:pPr>
-      <w:r>
-        <w:rPr/>
-      </w:r>
-    </w:p>
-    <w:p>
-      <w:pPr>
-        <w:pStyle w:val="Normal"/>
-        <w:rPr/>
-      </w:pPr>
-      <w:r>
-        <w:rPr/>
-      </w:r>
-    </w:p>
-    <w:p>
-      <w:pPr>
-        <w:pStyle w:val="Normal"/>
-        <w:rPr/>
-      </w:pPr>
-      <w:r>
-        <w:rPr/>
-      </w:r>
-    </w:p>
-    <w:p>
-      <w:pPr>
-        <w:pStyle w:val="Normal"/>
-        <w:rPr/>
-      </w:pPr>
-      <w:r>
-        <w:rPr/>
-      </w:r>
-    </w:p>
-    <w:p>
-      <w:pPr>
-        <w:pStyle w:val="Normal"/>
-        <w:rPr/>
-      </w:pPr>
-      <w:r>
-        <w:rPr/>
-      </w:r>
-    </w:p>
-    <w:p>
-      <w:pPr>
-        <w:pStyle w:val="Normal"/>
-        <w:rPr/>
-      </w:pPr>
-      <w:r>
-        <w:rPr/>
-      </w:r>
-    </w:p>
-    <w:p>
-      <w:pPr>
-        <w:pStyle w:val="Normal"/>
-        <w:rPr/>
-      </w:pPr>
-      <w:r>
-        <w:rPr/>
-      </w:r>
-    </w:p>
-    <w:p>
-      <w:pPr>
-        <w:pStyle w:val="Normal"/>
-        <w:rPr/>
-      </w:pPr>
-      <w:r>
-        <w:rPr/>
-      </w:r>
-    </w:p>
-    <w:p>
-      <w:pPr>
-        <w:pStyle w:val="Normal"/>
-        <w:rPr/>
-      </w:pPr>
-      <w:r>
-        <w:rPr/>
-      </w:r>
-    </w:p>
-    <w:p>
-      <w:pPr>
-        <w:pStyle w:val="Normal"/>
-        <w:rPr/>
-      </w:pPr>
-      <w:r>
-        <w:rPr/>
-      </w:r>
-    </w:p>
-    <w:p>
-      <w:pPr>
-        <w:pStyle w:val="Normal"/>
-        <w:rPr/>
-      </w:pPr>
-      <w:r>
-        <w:rPr/>
-      </w:r>
-    </w:p>
-    <w:p>
-      <w:pPr>
-        <w:pStyle w:val="Normal"/>
-        <w:rPr/>
-      </w:pPr>
-      <w:r>
-        <w:rPr/>
-      </w:r>
-    </w:p>
-    <w:p>
-      <w:pPr>
-        <w:pStyle w:val="Normal"/>
-        <w:rPr/>
-      </w:pPr>
-      <w:r>
-        <w:rPr/>
-      </w:r>
-    </w:p>
-    <w:p>
-      <w:pPr>
-        <w:pStyle w:val="Normal"/>
-        <w:rPr/>
-      </w:pPr>
-      <w:r>
-        <w:rPr/>
-      </w:r>
-    </w:p>
-    <w:p>
-      <w:pPr>
-        <w:pStyle w:val="Normal"/>
-        <w:rPr/>
-      </w:pPr>
-      <w:r>
-        <w:rPr/>
-      </w:r>
-    </w:p>
-    <w:p>
-      <w:pPr>
-        <w:pStyle w:val="Normal"/>
-        <w:rPr/>
-      </w:pPr>
-      <w:r>
-        <w:rPr/>
-      </w:r>
-    </w:p>
-    <w:p>
-      <w:pPr>
-        <w:pStyle w:val="Normal"/>
-        <w:rPr/>
-      </w:pPr>
-      <w:r>
-        <w:rPr/>
-      </w:r>
-    </w:p>
-    <w:p>
-      <w:pPr>
-        <w:pStyle w:val="Normal"/>
-        <w:rPr/>
-      </w:pPr>
-      <w:r>
-        <w:rPr/>
-      </w:r>
-    </w:p>
-    <w:p>
-      <w:pPr>
-        <w:pStyle w:val="Normal"/>
-        <w:rPr/>
-      </w:pPr>
-      <w:r>
-        <w:rPr/>
-      </w:r>
-    </w:p>
-    <w:p>
-      <w:pPr>
-        <w:pStyle w:val="Normal"/>
-        <w:rPr/>
-      </w:pPr>
-      <w:r>
-        <w:rPr/>
-      </w:r>
-    </w:p>
-    <w:p>
-      <w:pPr>
-        <w:pStyle w:val="Normal"/>
-        <w:rPr/>
-      </w:pPr>
-      <w:r>
-        <w:rPr/>
-      </w:r>
-    </w:p>
-    <w:p>
-      <w:pPr>
-        <w:pStyle w:val="Normal"/>
-        <w:rPr/>
-      </w:pPr>
-      <w:r>
-        <w:rPr/>
-      </w:r>
-    </w:p>
-    <w:p>
-      <w:pPr>
-        <w:pStyle w:val="Normal"/>
-        <w:rPr/>
-      </w:pPr>
-      <w:r>
-        <w:rPr/>
-      </w:r>
-    </w:p>
-    <w:p>
-      <w:pPr>
-        <w:pStyle w:val="Normal"/>
-        <w:rPr/>
-      </w:pPr>
-      <w:r>
-        <w:rPr/>
-      </w:r>
-    </w:p>
-    <w:p>
-      <w:pPr>
-        <w:pStyle w:val="Normal"/>
-        <w:rPr/>
-      </w:pPr>
-      <w:r>
-        <w:rPr/>
-      </w:r>
-    </w:p>
-    <w:p>
-      <w:pPr>
-        <w:pStyle w:val="Normal"/>
-        <w:rPr/>
-      </w:pPr>
-      <w:r>
-        <w:rPr/>
-      </w:r>
-    </w:p>
-    <w:p>
-      <w:pPr>
-        <w:pStyle w:val="Normal"/>
-        <w:rPr/>
-      </w:pPr>
-      <w:r>
-        <w:rPr/>
-      </w:r>
-    </w:p>
-    <w:p>
-      <w:pPr>
-        <w:pStyle w:val="Normal"/>
-        <w:rPr/>
-      </w:pPr>
-      <w:r>
-        <w:rPr/>
-      </w:r>
-    </w:p>
-    <w:p>
-      <w:pPr>
-        <w:pStyle w:val="Normal"/>
-        <w:rPr/>
-      </w:pPr>
-      <w:r>
-        <w:rPr/>
-      </w:r>
-    </w:p>
-    <w:p>
-      <w:pPr>
-        <w:pStyle w:val="Normal"/>
-        <w:rPr/>
-      </w:pPr>
-      <w:r>
-        <w:rPr/>
-      </w:r>
-    </w:p>
-    <w:p>
-      <w:pPr>
-        <w:pStyle w:val="Normal"/>
-        <w:rPr/>
-      </w:pPr>
-      <w:r>
-        <w:rPr/>
-      </w:r>
-    </w:p>
-    <w:p>
-      <w:pPr>
-        <w:pStyle w:val="Normal"/>
-        <w:rPr/>
-      </w:pPr>
-      <w:r>
-        <w:rPr/>
-      </w:r>
-    </w:p>
-    <w:p>
-      <w:pPr>
-        <w:pStyle w:val="Normal"/>
-        <w:rPr/>
-      </w:pPr>
-      <w:r>
-        <w:rPr/>
-      </w:r>
-    </w:p>
-    <w:p>
-      <w:pPr>
-        <w:pStyle w:val="Normal"/>
-        <w:rPr/>
-      </w:pPr>
-      <w:r>
-        <w:rPr/>
-      </w:r>
-    </w:p>
-    <w:p>
-      <w:pPr>
-        <w:pStyle w:val="Normal"/>
-        <w:rPr/>
-      </w:pPr>
-      <w:r>
-        <w:rPr/>
-      </w:r>
-    </w:p>
-    <w:p>
-      <w:pPr>
-        <w:pStyle w:val="Normal"/>
-        <w:rPr/>
-      </w:pPr>
-      <w:r>
-        <w:rPr/>
-      </w:r>
-    </w:p>
-    <w:p>
-      <w:pPr>
-        <w:pStyle w:val="Normal"/>
-        <w:rPr/>
-      </w:pPr>
-      <w:r>
-        <w:rPr/>
-      </w:r>
-    </w:p>
-    <w:p>
-      <w:pPr>
-        <w:pStyle w:val="Normal"/>
-        <w:rPr/>
-      </w:pPr>
-      <w:r>
-        <w:rPr/>
-      </w:r>
-    </w:p>
-    <w:p>
-      <w:pPr>
-        <w:pStyle w:val="Normal"/>
-        <w:rPr/>
-      </w:pPr>
-      <w:r>
-        <w:rPr/>
-      </w:r>
-    </w:p>
-    <w:p>
-      <w:pPr>
-        <w:pStyle w:val="Normal"/>
-        <w:rPr/>
-      </w:pPr>
-      <w:r>
-        <w:rPr/>
-      </w:r>
-    </w:p>
-    <w:p>
-      <w:pPr>
-        <w:pStyle w:val="Normal"/>
-        <w:rPr/>
-      </w:pPr>
-      <w:r>
-        <w:rPr/>
-      </w:r>
-    </w:p>
-    <w:p>
-      <w:pPr>
-        <w:pStyle w:val="Normal"/>
-        <w:rPr/>
-      </w:pPr>
-      <w:r>
-        <w:rPr/>
-      </w:r>
-    </w:p>
-    <w:p>
-      <w:pPr>
-        <w:pStyle w:val="Normal"/>
-        <w:rPr/>
-      </w:pPr>
-      <w:r>
-        <w:rPr/>
-      </w:r>
-    </w:p>
-    <w:p>
-      <w:pPr>
-        <w:pStyle w:val="Normal"/>
-        <w:rPr/>
-      </w:pPr>
-      <w:r>
-        <w:rPr/>
-      </w:r>
-    </w:p>
-    <w:p>
-      <w:pPr>
-        <w:pStyle w:val="Normal"/>
-        <w:rPr/>
-      </w:pPr>
-      <w:r>
-        <w:rPr/>
-      </w:r>
-    </w:p>
-    <w:p>
-      <w:pPr>
-        <w:pStyle w:val="Normal"/>
-        <w:rPr/>
-      </w:pPr>
-      <w:r>
-        <w:rPr/>
-      </w:r>
-    </w:p>
-    <w:p>
-      <w:pPr>
-        <w:pStyle w:val="Normal"/>
-        <w:rPr/>
-      </w:pPr>
-      <w:r>
-        <w:rPr/>
-      </w:r>
-    </w:p>
-    <w:p>
-      <w:pPr>
-        <w:pStyle w:val="Normal"/>
-        <w:rPr/>
-      </w:pPr>
-      <w:r>
-        <w:rPr/>
-      </w:r>
-    </w:p>
-    <w:p>
-      <w:pPr>
-        <w:pStyle w:val="Normal"/>
-        <w:rPr/>
-      </w:pPr>
-      <w:r>
-        <w:rPr/>
-      </w:r>
-    </w:p>
-    <w:p>
-      <w:pPr>
-        <w:pStyle w:val="Normal"/>
-        <w:rPr/>
-      </w:pPr>
-      <w:r>
-        <w:rPr/>
-      </w:r>
-    </w:p>
-    <w:p>
-      <w:pPr>
-        <w:pStyle w:val="Normal"/>
-        <w:rPr/>
-      </w:pPr>
-      <w:r>
-        <w:rPr/>
-      </w:r>
-    </w:p>
-    <w:p>
-      <w:pPr>
-        <w:pStyle w:val="Normal"/>
-        <w:rPr/>
-      </w:pPr>
-      <w:r>
-        <w:rPr/>
-      </w:r>
-    </w:p>
-    <w:p>
-      <w:pPr>
-        <w:pStyle w:val="Normal"/>
-        <w:rPr/>
-      </w:pPr>
-      <w:r>
-        <w:rPr/>
-      </w:r>
-    </w:p>
-    <w:p>
-      <w:pPr>
-        <w:pStyle w:val="Normal"/>
-        <w:rPr/>
-      </w:pPr>
-      <w:r>
-        <w:rPr/>
-      </w:r>
-    </w:p>
-    <w:p>
-      <w:pPr>
-        <w:pStyle w:val="Normal"/>
-        <w:rPr/>
-      </w:pPr>
-      <w:r>
-        <w:rPr/>
-      </w:r>
-    </w:p>
-    <w:p>
-      <w:pPr>
-        <w:pStyle w:val="Normal"/>
-        <w:rPr/>
-      </w:pPr>
-      <w:r>
-        <w:rPr/>
-      </w:r>
-    </w:p>
-    <w:p>
-      <w:pPr>
-        <w:pStyle w:val="Normal"/>
-        <w:rPr/>
-      </w:pPr>
-      <w:r>
-        <w:rPr/>
-      </w:r>
-    </w:p>
-    <w:p>
-      <w:pPr>
-        <w:pStyle w:val="Normal"/>
-        <w:rPr/>
-      </w:pPr>
-      <w:r>
-        <w:rPr/>
-      </w:r>
-    </w:p>
-    <w:p>
-      <w:pPr>
-        <w:pStyle w:val="Normal"/>
-        <w:rPr/>
-      </w:pPr>
-      <w:r>
-        <w:rPr/>
-      </w:r>
-    </w:p>
-    <w:p>
-      <w:pPr>
-        <w:pStyle w:val="Normal"/>
-        <w:rPr/>
-      </w:pPr>
-      <w:r>
-        <w:rPr/>
-      </w:r>
-    </w:p>
-    <w:p>
-      <w:pPr>
-        <w:pStyle w:val="Normal"/>
-        <w:rPr/>
-      </w:pPr>
-      <w:r>
-        <w:rPr/>
-      </w:r>
-    </w:p>
-    <w:p>
-      <w:pPr>
-        <w:pStyle w:val="Normal"/>
-        <w:rPr/>
-      </w:pPr>
-      <w:r>
-        <w:rPr/>
-      </w:r>
-    </w:p>
-    <w:p>
-      <w:pPr>
-        <w:pStyle w:val="Normal"/>
-        <w:rPr/>
-      </w:pPr>
-      <w:r>
-        <w:rPr/>
-      </w:r>
-    </w:p>
-    <w:p>
-      <w:pPr>
-        <w:pStyle w:val="Normal"/>
-        <w:rPr/>
-      </w:pPr>
-      <w:r>
-        <w:rPr/>
-      </w:r>
-    </w:p>
-    <w:p>
-      <w:pPr>
-        <w:pStyle w:val="Normal"/>
-        <w:rPr/>
-      </w:pPr>
-      <w:r>
-        <w:rPr/>
-      </w:r>
-    </w:p>
-    <w:p>
-      <w:pPr>
-        <w:pStyle w:val="Normal"/>
-        <w:rPr/>
-      </w:pPr>
-      <w:r>
-        <w:rPr/>
-      </w:r>
-    </w:p>
-    <w:p>
-      <w:pPr>
-        <w:pStyle w:val="Normal"/>
-        <w:rPr/>
-      </w:pPr>
-      <w:r>
-        <w:rPr/>
-      </w:r>
-    </w:p>
-    <w:p>
-      <w:pPr>
-        <w:pStyle w:val="Normal"/>
-        <w:rPr/>
-      </w:pPr>
-      <w:r>
-        <w:rPr/>
-      </w:r>
-    </w:p>
-    <w:p>
-      <w:pPr>
-        <w:pStyle w:val="Normal"/>
-        <w:rPr/>
-      </w:pPr>
-      <w:r>
-        <w:rPr/>
-      </w:r>
-    </w:p>
-    <w:p>
-      <w:pPr>
-        <w:pStyle w:val="Normal"/>
-        <w:rPr/>
-      </w:pPr>
-      <w:r>
-        <w:rPr/>
-      </w:r>
-    </w:p>
-    <w:p>
-      <w:pPr>
-        <w:pStyle w:val="Normal"/>
-        <w:rPr/>
-      </w:pPr>
-      <w:r>
-        <w:rPr/>
-      </w:r>
-    </w:p>
-    <w:p>
-      <w:pPr>
-        <w:pStyle w:val="Normal"/>
-        <w:rPr/>
-      </w:pPr>
-      <w:r>
-        <w:rPr/>
-      </w:r>
-    </w:p>
-    <w:p>
-      <w:pPr>
-        <w:pStyle w:val="Normal"/>
-        <w:rPr/>
-      </w:pPr>
-      <w:r>
-        <w:rPr/>
-      </w:r>
-    </w:p>
-    <w:p>
-      <w:pPr>
-        <w:pStyle w:val="Normal"/>
-        <w:rPr/>
-      </w:pPr>
-      <w:r>
-        <w:rPr/>
-      </w:r>
-    </w:p>
-    <w:p>
-      <w:pPr>
-        <w:pStyle w:val="Normal"/>
-        <w:rPr/>
-      </w:pPr>
-      <w:r>
-        <w:rPr/>
-      </w:r>
-    </w:p>
-    <w:p>
-      <w:pPr>
-        <w:pStyle w:val="Normal"/>
-        <w:rPr/>
-      </w:pPr>
-      <w:r>
-        <w:rPr/>
-      </w:r>
-    </w:p>
-    <w:p>
-      <w:pPr>
-        <w:pStyle w:val="Normal"/>
-        <w:rPr/>
-      </w:pPr>
-      <w:r>
-        <w:rPr/>
-      </w:r>
-    </w:p>
-    <w:p>
-      <w:pPr>
-        <w:pStyle w:val="Normal"/>
-        <w:rPr/>
-      </w:pPr>
-      <w:r>
-        <w:rPr/>
-      </w:r>
-    </w:p>
-    <w:p>
-      <w:pPr>
-        <w:pStyle w:val="Normal"/>
-        <w:rPr/>
-      </w:pPr>
-      <w:r>
-        <w:rPr/>
-      </w:r>
-    </w:p>
-    <w:p>
-      <w:pPr>
-        <w:pStyle w:val="Normal"/>
-        <w:rPr/>
-      </w:pPr>
-      <w:r>
-        <w:rPr/>
-      </w:r>
-    </w:p>
-    <w:p>
-      <w:pPr>
-        <w:pStyle w:val="Normal"/>
-        <w:rPr/>
-      </w:pPr>
-      <w:r>
-        <w:rPr/>
-      </w:r>
-    </w:p>
-    <w:p>
-      <w:pPr>
-        <w:pStyle w:val="Normal"/>
-        <w:rPr/>
-      </w:pPr>
-      <w:r>
-        <w:rPr/>
-      </w:r>
-    </w:p>
-    <w:p>
-      <w:pPr>
-        <w:pStyle w:val="Normal"/>
-        <w:rPr/>
-      </w:pPr>
-      <w:r>
-        <w:rPr/>
-      </w:r>
-    </w:p>
-    <w:p>
-      <w:pPr>
-        <w:pStyle w:val="Normal"/>
-        <w:rPr/>
-      </w:pPr>
-      <w:r>
-        <w:rPr/>
-      </w:r>
-    </w:p>
-    <w:p>
-      <w:pPr>
-        <w:pStyle w:val="Normal"/>
-        <w:rPr/>
-      </w:pPr>
-      <w:r>
-        <w:rPr/>
-      </w:r>
-    </w:p>
-    <w:p>
-      <w:pPr>
-        <w:pStyle w:val="Ttulo1"/>
-        <w:numPr>
-          <w:ilvl w:val="0"/>
-          <w:numId w:val="1"/>
-        </w:numPr>
-        <w:rPr>
-          <w:color w:val="000000"/>
-        </w:rPr>
-      </w:pPr>
-      <w:r>
-        <w:rPr>
-          <w:color w:val="000000"/>
-        </w:rPr>
-        <w:t>Camadas do Framework da Arquitetura</w:t>
-      </w:r>
-    </w:p>
-    <w:p>
-      <w:pPr>
-        <w:pStyle w:val="Normal"/>
-        <w:rPr>
-          <w:sz w:val="22"/>
-        </w:rPr>
-      </w:pPr>
-      <w:r>
-        <w:rPr>
-          <w:sz w:val="22"/>
-        </w:rPr>
-        <w:t>O Spring Framework é composto por recursos organizados em cerca de 20 módulos. Estes módulos são agrupados em Núcleo Container, Data Access / Integração, Web, AOP (Aspect Oriented Programming), Instrumentação, Mensagens e teste, como mostrado no diagrama a seguir.</w:t>
-      </w:r>
-    </w:p>
-    <w:p>
-      <w:pPr>
-        <w:pStyle w:val="Normal"/>
-        <w:rPr>
-          <w:sz w:val="22"/>
-        </w:rPr>
-      </w:pPr>
-      <w:r>
-        <w:rPr>
-          <w:sz w:val="22"/>
-        </w:rPr>
-      </w:r>
-    </w:p>
-    <w:p>
-      <w:pPr>
-        <w:pStyle w:val="Normal"/>
-        <w:rPr/>
-      </w:pPr>
-      <w:r>
-        <w:rPr/>
         <w:drawing>
           <wp:inline distT="0" distB="0" distL="0" distR="0">
-            <wp:extent cx="5943600" cy="4457700"/>
+            <wp:extent cx="5943600" cy="4836160"/>
             <wp:effectExtent l="0" t="0" r="0" b="0"/>
-            <wp:docPr id="2" name="Imagem 1" descr="C:\Users\Adriano\Pictures\spring-overview.png"/>
+            <wp:docPr id="2" name="Imagem 5" descr="C:\Users\suporte_es4\Desktop\Class Diagram Arquitetura.jpg"/>
             <wp:cNvGraphicFramePr>
               <a:graphicFrameLocks xmlns:a="http://schemas.openxmlformats.org/drawingml/2006/main" noChangeAspect="1"/>
             </wp:cNvGraphicFramePr>
@@ -3417,13 +2567,275 @@
               <a:graphicData uri="http://schemas.openxmlformats.org/drawingml/2006/picture">
                 <pic:pic xmlns:pic="http://schemas.openxmlformats.org/drawingml/2006/picture">
                   <pic:nvPicPr>
-                    <pic:cNvPr id="2" name="Imagem 1" descr="C:\Users\Adriano\Pictures\spring-overview.png"/>
+                    <pic:cNvPr id="2" name="Imagem 5" descr="C:\Users\suporte_es4\Desktop\Class Diagram Arquitetura.jpg"/>
                     <pic:cNvPicPr>
                       <a:picLocks noChangeAspect="1" noChangeArrowheads="1"/>
                     </pic:cNvPicPr>
                   </pic:nvPicPr>
                   <pic:blipFill>
                     <a:blip r:embed="rId6"/>
+                    <a:stretch>
+                      <a:fillRect/>
+                    </a:stretch>
+                  </pic:blipFill>
+                  <pic:spPr bwMode="auto">
+                    <a:xfrm>
+                      <a:off x="0" y="0"/>
+                      <a:ext cx="5943600" cy="4836160"/>
+                    </a:xfrm>
+                    <a:prstGeom prst="rect">
+                      <a:avLst/>
+                    </a:prstGeom>
+                  </pic:spPr>
+                </pic:pic>
+              </a:graphicData>
+            </a:graphic>
+          </wp:inline>
+        </w:drawing>
+      </w:r>
+    </w:p>
+    <w:p>
+      <w:pPr>
+        <w:pStyle w:val="Normal"/>
+        <w:rPr/>
+      </w:pPr>
+      <w:r>
+        <w:rPr/>
+      </w:r>
+    </w:p>
+    <w:p>
+      <w:pPr>
+        <w:pStyle w:val="Normal"/>
+        <w:rPr/>
+      </w:pPr>
+      <w:r>
+        <w:rPr/>
+      </w:r>
+    </w:p>
+    <w:p>
+      <w:pPr>
+        <w:pStyle w:val="Normal"/>
+        <w:rPr/>
+      </w:pPr>
+      <w:r>
+        <w:rPr/>
+      </w:r>
+    </w:p>
+    <w:p>
+      <w:pPr>
+        <w:pStyle w:val="Normal"/>
+        <w:rPr/>
+      </w:pPr>
+      <w:r>
+        <w:rPr/>
+      </w:r>
+    </w:p>
+    <w:p>
+      <w:pPr>
+        <w:pStyle w:val="Normal"/>
+        <w:rPr/>
+      </w:pPr>
+      <w:r>
+        <w:rPr/>
+      </w:r>
+    </w:p>
+    <w:p>
+      <w:pPr>
+        <w:pStyle w:val="Normal"/>
+        <w:rPr/>
+      </w:pPr>
+      <w:r>
+        <w:rPr/>
+      </w:r>
+    </w:p>
+    <w:p>
+      <w:pPr>
+        <w:pStyle w:val="Normal"/>
+        <w:rPr/>
+      </w:pPr>
+      <w:r>
+        <w:rPr/>
+      </w:r>
+    </w:p>
+    <w:p>
+      <w:pPr>
+        <w:pStyle w:val="Normal"/>
+        <w:rPr/>
+      </w:pPr>
+      <w:r>
+        <w:rPr/>
+      </w:r>
+    </w:p>
+    <w:p>
+      <w:pPr>
+        <w:pStyle w:val="Normal"/>
+        <w:rPr/>
+      </w:pPr>
+      <w:r>
+        <w:rPr/>
+      </w:r>
+    </w:p>
+    <w:p>
+      <w:pPr>
+        <w:pStyle w:val="Normal"/>
+        <w:rPr/>
+      </w:pPr>
+      <w:r>
+        <w:rPr/>
+      </w:r>
+    </w:p>
+    <w:p>
+      <w:pPr>
+        <w:pStyle w:val="Normal"/>
+        <w:rPr/>
+      </w:pPr>
+      <w:r>
+        <w:rPr/>
+      </w:r>
+    </w:p>
+    <w:p>
+      <w:pPr>
+        <w:pStyle w:val="Normal"/>
+        <w:rPr/>
+      </w:pPr>
+      <w:r>
+        <w:rPr/>
+      </w:r>
+    </w:p>
+    <w:p>
+      <w:pPr>
+        <w:pStyle w:val="Normal"/>
+        <w:rPr/>
+      </w:pPr>
+      <w:r>
+        <w:rPr/>
+      </w:r>
+    </w:p>
+    <w:p>
+      <w:pPr>
+        <w:pStyle w:val="Normal"/>
+        <w:rPr/>
+      </w:pPr>
+      <w:r>
+        <w:rPr/>
+      </w:r>
+    </w:p>
+    <w:p>
+      <w:pPr>
+        <w:pStyle w:val="Normal"/>
+        <w:rPr/>
+      </w:pPr>
+      <w:r>
+        <w:rPr/>
+      </w:r>
+    </w:p>
+    <w:p>
+      <w:pPr>
+        <w:pStyle w:val="Normal"/>
+        <w:rPr/>
+      </w:pPr>
+      <w:r>
+        <w:rPr/>
+      </w:r>
+    </w:p>
+    <w:p>
+      <w:pPr>
+        <w:pStyle w:val="Normal"/>
+        <w:rPr/>
+      </w:pPr>
+      <w:r>
+        <w:rPr/>
+      </w:r>
+    </w:p>
+    <w:p>
+      <w:pPr>
+        <w:pStyle w:val="Normal"/>
+        <w:rPr/>
+      </w:pPr>
+      <w:r>
+        <w:rPr/>
+      </w:r>
+    </w:p>
+    <w:p>
+      <w:pPr>
+        <w:pStyle w:val="Normal"/>
+        <w:rPr/>
+      </w:pPr>
+      <w:r>
+        <w:rPr/>
+      </w:r>
+    </w:p>
+    <w:p>
+      <w:pPr>
+        <w:pStyle w:val="Ttulo1"/>
+        <w:numPr>
+          <w:ilvl w:val="0"/>
+          <w:numId w:val="1"/>
+        </w:numPr>
+        <w:rPr>
+          <w:color w:val="000000"/>
+        </w:rPr>
+      </w:pPr>
+      <w:r>
+        <w:rPr>
+          <w:color w:val="000000"/>
+        </w:rPr>
+        <w:t>Camadas do Framework da Arquitetura</w:t>
+      </w:r>
+    </w:p>
+    <w:p>
+      <w:pPr>
+        <w:pStyle w:val="Normal"/>
+        <w:rPr>
+          <w:sz w:val="22"/>
+        </w:rPr>
+      </w:pPr>
+      <w:r>
+        <w:rPr>
+          <w:sz w:val="22"/>
+        </w:rPr>
+        <w:t>O Spring Framework é composto por recursos organizados em cerca de 20 módulos. Estes módulos são agrupados em Núcleo Container, Data Access / Integração, Web, AOP (Aspect Oriented Programming), Instrumentação, Mensagens e teste, como mostrado no diagrama a seguir.</w:t>
+      </w:r>
+    </w:p>
+    <w:p>
+      <w:pPr>
+        <w:pStyle w:val="Normal"/>
+        <w:rPr>
+          <w:sz w:val="22"/>
+        </w:rPr>
+      </w:pPr>
+      <w:r>
+        <w:rPr>
+          <w:sz w:val="22"/>
+        </w:rPr>
+      </w:r>
+    </w:p>
+    <w:p>
+      <w:pPr>
+        <w:pStyle w:val="Normal"/>
+        <w:rPr/>
+      </w:pPr>
+      <w:r>
+        <w:rPr/>
+        <w:drawing>
+          <wp:inline distT="0" distB="0" distL="0" distR="0">
+            <wp:extent cx="5943600" cy="4457700"/>
+            <wp:effectExtent l="0" t="0" r="0" b="0"/>
+            <wp:docPr id="3" name="Imagem 1" descr="C:\Users\Adriano\Pictures\spring-overview.png"/>
+            <wp:cNvGraphicFramePr>
+              <a:graphicFrameLocks xmlns:a="http://schemas.openxmlformats.org/drawingml/2006/main" noChangeAspect="1"/>
+            </wp:cNvGraphicFramePr>
+            <a:graphic xmlns:a="http://schemas.openxmlformats.org/drawingml/2006/main">
+              <a:graphicData uri="http://schemas.openxmlformats.org/drawingml/2006/picture">
+                <pic:pic xmlns:pic="http://schemas.openxmlformats.org/drawingml/2006/picture">
+                  <pic:nvPicPr>
+                    <pic:cNvPr id="3" name="Imagem 1" descr="C:\Users\Adriano\Pictures\spring-overview.png"/>
+                    <pic:cNvPicPr>
+                      <a:picLocks noChangeAspect="1" noChangeArrowheads="1"/>
+                    </pic:cNvPicPr>
+                  </pic:nvPicPr>
+                  <pic:blipFill>
+                    <a:blip r:embed="rId7"/>
                     <a:stretch>
                       <a:fillRect/>
                     </a:stretch>
@@ -4231,51 +3643,6 @@
     </w:p>
     <w:p>
       <w:pPr>
-        <w:pStyle w:val="Normal"/>
-        <w:rPr>
-          <w:color w:val="000000"/>
-          <w:sz w:val="22"/>
-        </w:rPr>
-      </w:pPr>
-      <w:r>
-        <w:rPr>
-          <w:color w:val="000000"/>
-          <w:sz w:val="22"/>
-        </w:rPr>
-      </w:r>
-    </w:p>
-    <w:p>
-      <w:pPr>
-        <w:pStyle w:val="Normal"/>
-        <w:rPr>
-          <w:color w:val="000000"/>
-          <w:sz w:val="22"/>
-        </w:rPr>
-      </w:pPr>
-      <w:r>
-        <w:rPr>
-          <w:color w:val="000000"/>
-          <w:sz w:val="22"/>
-        </w:rPr>
-      </w:r>
-    </w:p>
-    <w:p>
-      <w:pPr>
-        <w:pStyle w:val="Normal"/>
-        <w:rPr>
-          <w:color w:val="000000"/>
-          <w:sz w:val="22"/>
-        </w:rPr>
-      </w:pPr>
-      <w:r>
-        <w:rPr>
-          <w:color w:val="000000"/>
-          <w:sz w:val="22"/>
-        </w:rPr>
-      </w:r>
-    </w:p>
-    <w:p>
-      <w:pPr>
         <w:pStyle w:val="Ttulo1"/>
         <w:numPr>
           <w:ilvl w:val="0"/>
@@ -4318,8 +3685,6 @@
           <w:color w:val="000000"/>
         </w:rPr>
       </w:pPr>
-      <w:bookmarkStart w:id="2" w:name="_GoBack"/>
-      <w:bookmarkEnd w:id="2"/>
       <w:r>
         <w:rPr>
           <w:rFonts w:ascii="Times" w:hAnsi="Times"/>
@@ -4339,9 +3704,9 @@
         <w:rPr/>
         <w:drawing>
           <wp:inline distT="0" distB="0" distL="0" distR="0">
-            <wp:extent cx="6057265" cy="3103245"/>
+            <wp:extent cx="5184775" cy="2656205"/>
             <wp:effectExtent l="0" t="0" r="0" b="0"/>
-            <wp:docPr id="3" name="Figura2" descr="C:\Users\aluno.NOVAROMA.000\Desktop\Visão-Usuário.jpg"/>
+            <wp:docPr id="4" name="Figura2" descr="C:\Users\aluno.NOVAROMA.000\Desktop\Visão-Usuário.jpg"/>
             <wp:cNvGraphicFramePr>
               <a:graphicFrameLocks xmlns:a="http://schemas.openxmlformats.org/drawingml/2006/main" noChangeAspect="1"/>
             </wp:cNvGraphicFramePr>
@@ -4349,75 +3714,7 @@
               <a:graphicData uri="http://schemas.openxmlformats.org/drawingml/2006/picture">
                 <pic:pic xmlns:pic="http://schemas.openxmlformats.org/drawingml/2006/picture">
                   <pic:nvPicPr>
-                    <pic:cNvPr id="3" name="Figura2" descr="C:\Users\aluno.NOVAROMA.000\Desktop\Visão-Usuário.jpg"/>
-                    <pic:cNvPicPr>
-                      <a:picLocks noChangeAspect="1" noChangeArrowheads="1"/>
-                    </pic:cNvPicPr>
-                  </pic:nvPicPr>
-                  <pic:blipFill>
-                    <a:blip r:embed="rId7"/>
-                    <a:stretch>
-                      <a:fillRect/>
-                    </a:stretch>
-                  </pic:blipFill>
-                  <pic:spPr bwMode="auto">
-                    <a:xfrm>
-                      <a:off x="0" y="0"/>
-                      <a:ext cx="6057265" cy="3103245"/>
-                    </a:xfrm>
-                    <a:prstGeom prst="rect">
-                      <a:avLst/>
-                    </a:prstGeom>
-                  </pic:spPr>
-                </pic:pic>
-              </a:graphicData>
-            </a:graphic>
-          </wp:inline>
-        </w:drawing>
-      </w:r>
-    </w:p>
-    <w:p>
-      <w:pPr>
-        <w:pStyle w:val="Normal"/>
-        <w:rPr/>
-      </w:pPr>
-      <w:r>
-        <w:rPr/>
-        <w:t>Visão do administrador:</w:t>
-      </w:r>
-      <w:r>
-        <w:rPr>
-          <w:color w:val="000000"/>
-          <w:w w:val="0"/>
-          <w:sz w:val="0"/>
-          <w:szCs w:val="0"/>
-          <w:u w:val="none" w:color="000000"/>
-          <w:shd w:fill="000000" w:val="clear"/>
-        </w:rPr>
-        <w:t xml:space="preserve"> </w:t>
-      </w:r>
-      <w:r>
-        <w:rPr>
-          <w:color w:val="000000"/>
-          <w:w w:val="0"/>
-          <w:sz w:val="0"/>
-          <w:szCs w:val="0"/>
-          <w:u w:val="none" w:color="000000"/>
-          <w:shd w:fill="000000" w:val="clear"/>
-        </w:rPr>
-        <w:drawing>
-          <wp:inline distT="0" distB="0" distL="0" distR="0">
-            <wp:extent cx="6057265" cy="4031615"/>
-            <wp:effectExtent l="0" t="0" r="0" b="0"/>
-            <wp:docPr id="4" name="Imagem 3" descr="C:\Users\aluno.NOVAROMA.000\Desktop\Visão-Administrador.jpg"/>
-            <wp:cNvGraphicFramePr>
-              <a:graphicFrameLocks xmlns:a="http://schemas.openxmlformats.org/drawingml/2006/main" noChangeAspect="1"/>
-            </wp:cNvGraphicFramePr>
-            <a:graphic xmlns:a="http://schemas.openxmlformats.org/drawingml/2006/main">
-              <a:graphicData uri="http://schemas.openxmlformats.org/drawingml/2006/picture">
-                <pic:pic xmlns:pic="http://schemas.openxmlformats.org/drawingml/2006/picture">
-                  <pic:nvPicPr>
-                    <pic:cNvPr id="4" name="Imagem 3" descr="C:\Users\aluno.NOVAROMA.000\Desktop\Visão-Administrador.jpg"/>
+                    <pic:cNvPr id="4" name="Figura2" descr="C:\Users\aluno.NOVAROMA.000\Desktop\Visão-Usuário.jpg"/>
                     <pic:cNvPicPr>
                       <a:picLocks noChangeAspect="1" noChangeArrowheads="1"/>
                     </pic:cNvPicPr>
@@ -4431,7 +3728,7 @@
                   <pic:spPr bwMode="auto">
                     <a:xfrm>
                       <a:off x="0" y="0"/>
-                      <a:ext cx="6057265" cy="4031615"/>
+                      <a:ext cx="5184775" cy="2656205"/>
                     </a:xfrm>
                     <a:prstGeom prst="rect">
                       <a:avLst/>
@@ -4444,9 +3741,103 @@
         </w:drawing>
       </w:r>
     </w:p>
+    <w:p>
+      <w:pPr>
+        <w:pStyle w:val="Normal"/>
+        <w:jc w:val="center"/>
+        <w:rPr/>
+      </w:pPr>
+      <w:r>
+        <w:rPr/>
+      </w:r>
+    </w:p>
+    <w:p>
+      <w:pPr>
+        <w:pStyle w:val="Normal"/>
+        <w:jc w:val="center"/>
+        <w:rPr/>
+      </w:pPr>
+      <w:r>
+        <w:rPr/>
+      </w:r>
+    </w:p>
+    <w:p>
+      <w:pPr>
+        <w:pStyle w:val="Normal"/>
+        <w:rPr/>
+      </w:pPr>
+      <w:r>
+        <w:rPr/>
+        <w:t>Visão do administrador:</w:t>
+      </w:r>
+    </w:p>
+    <w:p>
+      <w:pPr>
+        <w:pStyle w:val="Normal"/>
+        <w:rPr/>
+      </w:pPr>
+      <w:r>
+        <w:rPr>
+          <w:color w:val="000000"/>
+          <w:w w:val="0"/>
+          <w:sz w:val="0"/>
+          <w:szCs w:val="0"/>
+          <w:u w:val="none" w:color="000000"/>
+          <w:shd w:fill="000000" w:val="clear"/>
+        </w:rPr>
+        <w:drawing>
+          <wp:inline distT="0" distB="0" distL="0" distR="0">
+            <wp:extent cx="5262245" cy="3351530"/>
+            <wp:effectExtent l="0" t="0" r="0" b="0"/>
+            <wp:docPr id="5" name="Imagem 3" descr="C:\Users\aluno.NOVAROMA.000\Desktop\Visão-Administrador.jpg"/>
+            <wp:cNvGraphicFramePr>
+              <a:graphicFrameLocks xmlns:a="http://schemas.openxmlformats.org/drawingml/2006/main" noChangeAspect="1"/>
+            </wp:cNvGraphicFramePr>
+            <a:graphic xmlns:a="http://schemas.openxmlformats.org/drawingml/2006/main">
+              <a:graphicData uri="http://schemas.openxmlformats.org/drawingml/2006/picture">
+                <pic:pic xmlns:pic="http://schemas.openxmlformats.org/drawingml/2006/picture">
+                  <pic:nvPicPr>
+                    <pic:cNvPr id="5" name="Imagem 3" descr="C:\Users\aluno.NOVAROMA.000\Desktop\Visão-Administrador.jpg"/>
+                    <pic:cNvPicPr>
+                      <a:picLocks noChangeAspect="1" noChangeArrowheads="1"/>
+                    </pic:cNvPicPr>
+                  </pic:nvPicPr>
+                  <pic:blipFill>
+                    <a:blip r:embed="rId9"/>
+                    <a:stretch>
+                      <a:fillRect/>
+                    </a:stretch>
+                  </pic:blipFill>
+                  <pic:spPr bwMode="auto">
+                    <a:xfrm>
+                      <a:off x="0" y="0"/>
+                      <a:ext cx="5262245" cy="3351530"/>
+                    </a:xfrm>
+                    <a:prstGeom prst="rect">
+                      <a:avLst/>
+                    </a:prstGeom>
+                  </pic:spPr>
+                </pic:pic>
+              </a:graphicData>
+            </a:graphic>
+          </wp:inline>
+        </w:drawing>
+      </w:r>
+      <w:r>
+        <w:rPr>
+          <w:color w:val="000000"/>
+          <w:w w:val="0"/>
+          <w:sz w:val="0"/>
+          <w:szCs w:val="0"/>
+          <w:u w:val="none" w:color="000000"/>
+          <w:shd w:fill="000000" w:val="clear"/>
+        </w:rPr>
+        <w:t xml:space="preserve"> </w:t>
+      </w:r>
+    </w:p>
     <w:sectPr>
-      <w:headerReference w:type="default" r:id="rId9"/>
-      <w:footerReference w:type="default" r:id="rId10"/>
+      <w:headerReference w:type="default" r:id="rId10"/>
+      <w:footerReference w:type="default" r:id="rId11"/>
       <w:type w:val="nextPage"/>
       <w:pgSz w:w="12240" w:h="15840"/>
       <w:pgMar w:left="1440" w:right="1440" w:header="720" w:top="1440" w:footer="720" w:bottom="1440" w:gutter="0"/>
@@ -4473,7 +3864,7 @@
         <w:bottom w:w="0" w:type="dxa"/>
         <w:right w:w="108" w:type="dxa"/>
       </w:tblCellMar>
-      <w:tblLook w:val="04a0"/>
+      <w:tblLook w:val="04a0" w:noVBand="1" w:noHBand="0" w:lastColumn="0" w:firstColumn="1" w:lastRow="0" w:firstRow="1"/>
     </w:tblPr>
     <w:tblGrid>
       <w:gridCol w:w="3161"/>
@@ -4567,7 +3958,7 @@
             <w:fldChar w:fldCharType="separate"/>
           </w:r>
           <w:r>
-            <w:t>8</w:t>
+            <w:t>5</w:t>
           </w:r>
           <w:r>
             <w:fldChar w:fldCharType="end"/>
@@ -4594,7 +3985,7 @@
     <w:tblPr>
       <w:tblW w:w="9558" w:type="dxa"/>
       <w:jc w:val="left"/>
-      <w:tblInd w:w="-16" w:type="dxa"/>
+      <w:tblInd w:w="-24" w:type="dxa"/>
       <w:tblBorders>
         <w:top w:val="single" w:sz="6" w:space="0" w:color="00000A"/>
         <w:left w:val="single" w:sz="6" w:space="0" w:color="00000A"/>
@@ -4605,11 +3996,11 @@
       </w:tblBorders>
       <w:tblCellMar>
         <w:top w:w="0" w:type="dxa"/>
-        <w:left w:w="91" w:type="dxa"/>
+        <w:left w:w="83" w:type="dxa"/>
         <w:bottom w:w="0" w:type="dxa"/>
         <w:right w:w="108" w:type="dxa"/>
       </w:tblCellMar>
-      <w:tblLook w:val="04a0"/>
+      <w:tblLook w:val="04a0" w:noVBand="1" w:noHBand="0" w:lastColumn="0" w:firstColumn="1" w:lastRow="0" w:firstRow="1"/>
     </w:tblPr>
     <w:tblGrid>
       <w:gridCol w:w="6379"/>
@@ -4630,7 +4021,7 @@
           </w:tcBorders>
           <w:shd w:color="auto" w:fill="auto" w:val="clear"/>
           <w:tcMar>
-            <w:left w:w="91" w:type="dxa"/>
+            <w:left w:w="83" w:type="dxa"/>
           </w:tcMar>
         </w:tcPr>
         <w:p>
@@ -4665,7 +4056,7 @@
           </w:tcBorders>
           <w:shd w:color="auto" w:fill="auto" w:val="clear"/>
           <w:tcMar>
-            <w:left w:w="91" w:type="dxa"/>
+            <w:left w:w="83" w:type="dxa"/>
           </w:tcMar>
         </w:tcPr>
         <w:p>
@@ -4700,7 +4091,7 @@
           </w:tcBorders>
           <w:shd w:color="auto" w:fill="auto" w:val="clear"/>
           <w:tcMar>
-            <w:left w:w="91" w:type="dxa"/>
+            <w:left w:w="83" w:type="dxa"/>
           </w:tcMar>
         </w:tcPr>
         <w:p>
@@ -4727,7 +4118,7 @@
           </w:tcBorders>
           <w:shd w:color="auto" w:fill="auto" w:val="clear"/>
           <w:tcMar>
-            <w:left w:w="91" w:type="dxa"/>
+            <w:left w:w="83" w:type="dxa"/>
           </w:tcMar>
         </w:tcPr>
         <w:p>
@@ -4737,7 +4128,7 @@
           </w:pPr>
           <w:r>
             <w:rPr/>
-            <w:t>Data: 20/09/2015</w:t>
+            <w:t>Data: 23/09/2015</w:t>
           </w:r>
         </w:p>
       </w:tc>
@@ -5672,144 +5063,378 @@
       <w:pPr/>
     </w:pPrDefault>
   </w:docDefaults>
-  <w:latentStyles w:defLockedState="0" w:defUIPriority="99" w:defSemiHidden="1" w:defUnhideWhenUsed="1" w:defQFormat="0" w:count="267">
-    <w:lsdException w:name="Normal" w:uiPriority="0" w:semiHidden="0" w:unhideWhenUsed="0" w:qFormat="1"/>
-    <w:lsdException w:name="heading 1" w:uiPriority="9" w:semiHidden="0" w:unhideWhenUsed="0" w:qFormat="1"/>
-    <w:lsdException w:name="heading 2" w:uiPriority="9" w:qFormat="1"/>
-    <w:lsdException w:name="heading 3" w:uiPriority="9" w:qFormat="1"/>
-    <w:lsdException w:name="heading 4" w:uiPriority="9" w:qFormat="1"/>
-    <w:lsdException w:name="heading 5" w:uiPriority="9" w:qFormat="1"/>
-    <w:lsdException w:name="heading 6" w:uiPriority="9" w:qFormat="1"/>
-    <w:lsdException w:name="heading 7" w:uiPriority="9" w:qFormat="1"/>
-    <w:lsdException w:name="heading 8" w:uiPriority="9" w:qFormat="1"/>
-    <w:lsdException w:name="heading 9" w:uiPriority="9" w:qFormat="1"/>
-    <w:lsdException w:name="toc 1" w:uiPriority="39"/>
-    <w:lsdException w:name="toc 2" w:uiPriority="39"/>
-    <w:lsdException w:name="toc 3" w:uiPriority="39"/>
-    <w:lsdException w:name="toc 4" w:uiPriority="39"/>
-    <w:lsdException w:name="toc 5" w:uiPriority="39"/>
-    <w:lsdException w:name="toc 6" w:uiPriority="39"/>
-    <w:lsdException w:name="toc 7" w:uiPriority="39"/>
-    <w:lsdException w:name="toc 8" w:uiPriority="39"/>
-    <w:lsdException w:name="toc 9" w:uiPriority="39"/>
-    <w:lsdException w:name="caption" w:uiPriority="35" w:qFormat="1"/>
-    <w:lsdException w:name="Title" w:uiPriority="10" w:semiHidden="0" w:unhideWhenUsed="0" w:qFormat="1"/>
-    <w:lsdException w:name="Default Paragraph Font" w:uiPriority="1"/>
-    <w:lsdException w:name="Subtitle" w:uiPriority="11" w:semiHidden="0" w:unhideWhenUsed="0" w:qFormat="1"/>
-    <w:lsdException w:name="Strong" w:uiPriority="22" w:semiHidden="0" w:unhideWhenUsed="0" w:qFormat="1"/>
-    <w:lsdException w:name="Emphasis" w:uiPriority="20" w:semiHidden="0" w:unhideWhenUsed="0" w:qFormat="1"/>
-    <w:lsdException w:name="Table Grid" w:uiPriority="59" w:semiHidden="0" w:unhideWhenUsed="0"/>
-    <w:lsdException w:name="Placeholder Text" w:unhideWhenUsed="0"/>
-    <w:lsdException w:name="No Spacing" w:uiPriority="1" w:semiHidden="0" w:unhideWhenUsed="0" w:qFormat="1"/>
-    <w:lsdException w:name="Light Shading" w:uiPriority="60" w:semiHidden="0" w:unhideWhenUsed="0"/>
-    <w:lsdException w:name="Light List" w:uiPriority="61" w:semiHidden="0" w:unhideWhenUsed="0"/>
-    <w:lsdException w:name="Light Grid" w:uiPriority="62" w:semiHidden="0" w:unhideWhenUsed="0"/>
-    <w:lsdException w:name="Medium Shading 1" w:uiPriority="63" w:semiHidden="0" w:unhideWhenUsed="0"/>
-    <w:lsdException w:name="Medium Shading 2" w:uiPriority="64" w:semiHidden="0" w:unhideWhenUsed="0"/>
-    <w:lsdException w:name="Medium List 1" w:uiPriority="65" w:semiHidden="0" w:unhideWhenUsed="0"/>
-    <w:lsdException w:name="Medium List 2" w:uiPriority="66" w:semiHidden="0" w:unhideWhenUsed="0"/>
-    <w:lsdException w:name="Medium Grid 1" w:uiPriority="67" w:semiHidden="0" w:unhideWhenUsed="0"/>
-    <w:lsdException w:name="Medium Grid 2" w:uiPriority="68" w:semiHidden="0" w:unhideWhenUsed="0"/>
-    <w:lsdException w:name="Medium Grid 3" w:uiPriority="69" w:semiHidden="0" w:unhideWhenUsed="0"/>
-    <w:lsdException w:name="Dark List" w:uiPriority="70" w:semiHidden="0" w:unhideWhenUsed="0"/>
-    <w:lsdException w:name="Colorful Shading" w:uiPriority="71" w:semiHidden="0" w:unhideWhenUsed="0"/>
-    <w:lsdException w:name="Colorful List" w:uiPriority="72" w:semiHidden="0" w:unhideWhenUsed="0"/>
-    <w:lsdException w:name="Colorful Grid" w:uiPriority="73" w:semiHidden="0" w:unhideWhenUsed="0"/>
-    <w:lsdException w:name="Light Shading Accent 1" w:uiPriority="60" w:semiHidden="0" w:unhideWhenUsed="0"/>
-    <w:lsdException w:name="Light List Accent 1" w:uiPriority="61" w:semiHidden="0" w:unhideWhenUsed="0"/>
-    <w:lsdException w:name="Light Grid Accent 1" w:uiPriority="62" w:semiHidden="0" w:unhideWhenUsed="0"/>
-    <w:lsdException w:name="Medium Shading 1 Accent 1" w:uiPriority="63" w:semiHidden="0" w:unhideWhenUsed="0"/>
-    <w:lsdException w:name="Medium Shading 2 Accent 1" w:uiPriority="64" w:semiHidden="0" w:unhideWhenUsed="0"/>
-    <w:lsdException w:name="Medium List 1 Accent 1" w:uiPriority="65" w:semiHidden="0" w:unhideWhenUsed="0"/>
-    <w:lsdException w:name="Revision" w:unhideWhenUsed="0"/>
-    <w:lsdException w:name="List Paragraph" w:uiPriority="34" w:semiHidden="0" w:unhideWhenUsed="0" w:qFormat="1"/>
-    <w:lsdException w:name="Quote" w:uiPriority="29" w:semiHidden="0" w:unhideWhenUsed="0" w:qFormat="1"/>
-    <w:lsdException w:name="Intense Quote" w:uiPriority="30" w:semiHidden="0" w:unhideWhenUsed="0" w:qFormat="1"/>
-    <w:lsdException w:name="Medium List 2 Accent 1" w:uiPriority="66" w:semiHidden="0" w:unhideWhenUsed="0"/>
-    <w:lsdException w:name="Medium Grid 1 Accent 1" w:uiPriority="67" w:semiHidden="0" w:unhideWhenUsed="0"/>
-    <w:lsdException w:name="Medium Grid 2 Accent 1" w:uiPriority="68" w:semiHidden="0" w:unhideWhenUsed="0"/>
-    <w:lsdException w:name="Medium Grid 3 Accent 1" w:uiPriority="69" w:semiHidden="0" w:unhideWhenUsed="0"/>
-    <w:lsdException w:name="Dark List Accent 1" w:uiPriority="70" w:semiHidden="0" w:unhideWhenUsed="0"/>
-    <w:lsdException w:name="Colorful Shading Accent 1" w:uiPriority="71" w:semiHidden="0" w:unhideWhenUsed="0"/>
-    <w:lsdException w:name="Colorful List Accent 1" w:uiPriority="72" w:semiHidden="0" w:unhideWhenUsed="0"/>
-    <w:lsdException w:name="Colorful Grid Accent 1" w:uiPriority="73" w:semiHidden="0" w:unhideWhenUsed="0"/>
-    <w:lsdException w:name="Light Shading Accent 2" w:uiPriority="60" w:semiHidden="0" w:unhideWhenUsed="0"/>
-    <w:lsdException w:name="Light List Accent 2" w:uiPriority="61" w:semiHidden="0" w:unhideWhenUsed="0"/>
-    <w:lsdException w:name="Light Grid Accent 2" w:uiPriority="62" w:semiHidden="0" w:unhideWhenUsed="0"/>
-    <w:lsdException w:name="Medium Shading 1 Accent 2" w:uiPriority="63" w:semiHidden="0" w:unhideWhenUsed="0"/>
-    <w:lsdException w:name="Medium Shading 2 Accent 2" w:uiPriority="64" w:semiHidden="0" w:unhideWhenUsed="0"/>
-    <w:lsdException w:name="Medium List 1 Accent 2" w:uiPriority="65" w:semiHidden="0" w:unhideWhenUsed="0"/>
-    <w:lsdException w:name="Medium List 2 Accent 2" w:uiPriority="66" w:semiHidden="0" w:unhideWhenUsed="0"/>
-    <w:lsdException w:name="Medium Grid 1 Accent 2" w:uiPriority="67" w:semiHidden="0" w:unhideWhenUsed="0"/>
-    <w:lsdException w:name="Medium Grid 2 Accent 2" w:uiPriority="68" w:semiHidden="0" w:unhideWhenUsed="0"/>
-    <w:lsdException w:name="Medium Grid 3 Accent 2" w:uiPriority="69" w:semiHidden="0" w:unhideWhenUsed="0"/>
-    <w:lsdException w:name="Dark List Accent 2" w:uiPriority="70" w:semiHidden="0" w:unhideWhenUsed="0"/>
-    <w:lsdException w:name="Colorful Shading Accent 2" w:uiPriority="71" w:semiHidden="0" w:unhideWhenUsed="0"/>
-    <w:lsdException w:name="Colorful List Accent 2" w:uiPriority="72" w:semiHidden="0" w:unhideWhenUsed="0"/>
-    <w:lsdException w:name="Colorful Grid Accent 2" w:uiPriority="73" w:semiHidden="0" w:unhideWhenUsed="0"/>
-    <w:lsdException w:name="Light Shading Accent 3" w:uiPriority="60" w:semiHidden="0" w:unhideWhenUsed="0"/>
-    <w:lsdException w:name="Light List Accent 3" w:uiPriority="61" w:semiHidden="0" w:unhideWhenUsed="0"/>
-    <w:lsdException w:name="Light Grid Accent 3" w:uiPriority="62" w:semiHidden="0" w:unhideWhenUsed="0"/>
-    <w:lsdException w:name="Medium Shading 1 Accent 3" w:uiPriority="63" w:semiHidden="0" w:unhideWhenUsed="0"/>
-    <w:lsdException w:name="Medium Shading 2 Accent 3" w:uiPriority="64" w:semiHidden="0" w:unhideWhenUsed="0"/>
-    <w:lsdException w:name="Medium List 1 Accent 3" w:uiPriority="65" w:semiHidden="0" w:unhideWhenUsed="0"/>
-    <w:lsdException w:name="Medium List 2 Accent 3" w:uiPriority="66" w:semiHidden="0" w:unhideWhenUsed="0"/>
-    <w:lsdException w:name="Medium Grid 1 Accent 3" w:uiPriority="67" w:semiHidden="0" w:unhideWhenUsed="0"/>
-    <w:lsdException w:name="Medium Grid 2 Accent 3" w:uiPriority="68" w:semiHidden="0" w:unhideWhenUsed="0"/>
-    <w:lsdException w:name="Medium Grid 3 Accent 3" w:uiPriority="69" w:semiHidden="0" w:unhideWhenUsed="0"/>
-    <w:lsdException w:name="Dark List Accent 3" w:uiPriority="70" w:semiHidden="0" w:unhideWhenUsed="0"/>
-    <w:lsdException w:name="Colorful Shading Accent 3" w:uiPriority="71" w:semiHidden="0" w:unhideWhenUsed="0"/>
-    <w:lsdException w:name="Colorful List Accent 3" w:uiPriority="72" w:semiHidden="0" w:unhideWhenUsed="0"/>
-    <w:lsdException w:name="Colorful Grid Accent 3" w:uiPriority="73" w:semiHidden="0" w:unhideWhenUsed="0"/>
-    <w:lsdException w:name="Light Shading Accent 4" w:uiPriority="60" w:semiHidden="0" w:unhideWhenUsed="0"/>
-    <w:lsdException w:name="Light List Accent 4" w:uiPriority="61" w:semiHidden="0" w:unhideWhenUsed="0"/>
-    <w:lsdException w:name="Light Grid Accent 4" w:uiPriority="62" w:semiHidden="0" w:unhideWhenUsed="0"/>
-    <w:lsdException w:name="Medium Shading 1 Accent 4" w:uiPriority="63" w:semiHidden="0" w:unhideWhenUsed="0"/>
-    <w:lsdException w:name="Medium Shading 2 Accent 4" w:uiPriority="64" w:semiHidden="0" w:unhideWhenUsed="0"/>
-    <w:lsdException w:name="Medium List 1 Accent 4" w:uiPriority="65" w:semiHidden="0" w:unhideWhenUsed="0"/>
-    <w:lsdException w:name="Medium List 2 Accent 4" w:uiPriority="66" w:semiHidden="0" w:unhideWhenUsed="0"/>
-    <w:lsdException w:name="Medium Grid 1 Accent 4" w:uiPriority="67" w:semiHidden="0" w:unhideWhenUsed="0"/>
-    <w:lsdException w:name="Medium Grid 2 Accent 4" w:uiPriority="68" w:semiHidden="0" w:unhideWhenUsed="0"/>
-    <w:lsdException w:name="Medium Grid 3 Accent 4" w:uiPriority="69" w:semiHidden="0" w:unhideWhenUsed="0"/>
-    <w:lsdException w:name="Dark List Accent 4" w:uiPriority="70" w:semiHidden="0" w:unhideWhenUsed="0"/>
-    <w:lsdException w:name="Colorful Shading Accent 4" w:uiPriority="71" w:semiHidden="0" w:unhideWhenUsed="0"/>
-    <w:lsdException w:name="Colorful List Accent 4" w:uiPriority="72" w:semiHidden="0" w:unhideWhenUsed="0"/>
-    <w:lsdException w:name="Colorful Grid Accent 4" w:uiPriority="73" w:semiHidden="0" w:unhideWhenUsed="0"/>
-    <w:lsdException w:name="Light Shading Accent 5" w:uiPriority="60" w:semiHidden="0" w:unhideWhenUsed="0"/>
-    <w:lsdException w:name="Light List Accent 5" w:uiPriority="61" w:semiHidden="0" w:unhideWhenUsed="0"/>
-    <w:lsdException w:name="Light Grid Accent 5" w:uiPriority="62" w:semiHidden="0" w:unhideWhenUsed="0"/>
-    <w:lsdException w:name="Medium Shading 1 Accent 5" w:uiPriority="63" w:semiHidden="0" w:unhideWhenUsed="0"/>
-    <w:lsdException w:name="Medium Shading 2 Accent 5" w:uiPriority="64" w:semiHidden="0" w:unhideWhenUsed="0"/>
-    <w:lsdException w:name="Medium List 1 Accent 5" w:uiPriority="65" w:semiHidden="0" w:unhideWhenUsed="0"/>
-    <w:lsdException w:name="Medium List 2 Accent 5" w:uiPriority="66" w:semiHidden="0" w:unhideWhenUsed="0"/>
-    <w:lsdException w:name="Medium Grid 1 Accent 5" w:uiPriority="67" w:semiHidden="0" w:unhideWhenUsed="0"/>
-    <w:lsdException w:name="Medium Grid 2 Accent 5" w:uiPriority="68" w:semiHidden="0" w:unhideWhenUsed="0"/>
-    <w:lsdException w:name="Medium Grid 3 Accent 5" w:uiPriority="69" w:semiHidden="0" w:unhideWhenUsed="0"/>
-    <w:lsdException w:name="Dark List Accent 5" w:uiPriority="70" w:semiHidden="0" w:unhideWhenUsed="0"/>
-    <w:lsdException w:name="Colorful Shading Accent 5" w:uiPriority="71" w:semiHidden="0" w:unhideWhenUsed="0"/>
-    <w:lsdException w:name="Colorful List Accent 5" w:uiPriority="72" w:semiHidden="0" w:unhideWhenUsed="0"/>
-    <w:lsdException w:name="Colorful Grid Accent 5" w:uiPriority="73" w:semiHidden="0" w:unhideWhenUsed="0"/>
-    <w:lsdException w:name="Light Shading Accent 6" w:uiPriority="60" w:semiHidden="0" w:unhideWhenUsed="0"/>
-    <w:lsdException w:name="Light List Accent 6" w:uiPriority="61" w:semiHidden="0" w:unhideWhenUsed="0"/>
-    <w:lsdException w:name="Light Grid Accent 6" w:uiPriority="62" w:semiHidden="0" w:unhideWhenUsed="0"/>
-    <w:lsdException w:name="Medium Shading 1 Accent 6" w:uiPriority="63" w:semiHidden="0" w:unhideWhenUsed="0"/>
-    <w:lsdException w:name="Medium Shading 2 Accent 6" w:uiPriority="64" w:semiHidden="0" w:unhideWhenUsed="0"/>
-    <w:lsdException w:name="Medium List 1 Accent 6" w:uiPriority="65" w:semiHidden="0" w:unhideWhenUsed="0"/>
-    <w:lsdException w:name="Medium List 2 Accent 6" w:uiPriority="66" w:semiHidden="0" w:unhideWhenUsed="0"/>
-    <w:lsdException w:name="Medium Grid 1 Accent 6" w:uiPriority="67" w:semiHidden="0" w:unhideWhenUsed="0"/>
-    <w:lsdException w:name="Medium Grid 2 Accent 6" w:uiPriority="68" w:semiHidden="0" w:unhideWhenUsed="0"/>
-    <w:lsdException w:name="Medium Grid 3 Accent 6" w:uiPriority="69" w:semiHidden="0" w:unhideWhenUsed="0"/>
-    <w:lsdException w:name="Dark List Accent 6" w:uiPriority="70" w:semiHidden="0" w:unhideWhenUsed="0"/>
-    <w:lsdException w:name="Colorful Shading Accent 6" w:uiPriority="71" w:semiHidden="0" w:unhideWhenUsed="0"/>
-    <w:lsdException w:name="Colorful List Accent 6" w:uiPriority="72" w:semiHidden="0" w:unhideWhenUsed="0"/>
-    <w:lsdException w:name="Colorful Grid Accent 6" w:uiPriority="73" w:semiHidden="0" w:unhideWhenUsed="0"/>
-    <w:lsdException w:name="Subtle Emphasis" w:uiPriority="19" w:semiHidden="0" w:unhideWhenUsed="0" w:qFormat="1"/>
-    <w:lsdException w:name="Intense Emphasis" w:uiPriority="21" w:semiHidden="0" w:unhideWhenUsed="0" w:qFormat="1"/>
-    <w:lsdException w:name="Subtle Reference" w:uiPriority="31" w:semiHidden="0" w:unhideWhenUsed="0" w:qFormat="1"/>
-    <w:lsdException w:name="Intense Reference" w:uiPriority="32" w:semiHidden="0" w:unhideWhenUsed="0" w:qFormat="1"/>
-    <w:lsdException w:name="Book Title" w:uiPriority="33" w:semiHidden="0" w:unhideWhenUsed="0" w:qFormat="1"/>
-    <w:lsdException w:name="Bibliography" w:uiPriority="37"/>
-    <w:lsdException w:name="TOC Heading" w:uiPriority="39" w:qFormat="1"/>
+  <w:latentStyles w:defLockedState="0" w:defUIPriority="99" w:defSemiHidden="0" w:defUnhideWhenUsed="0" w:defQFormat="0" w:count="371">
+    <w:lsdException w:name="Normal" w:uiPriority="0" w:qFormat="1"/>
+    <w:lsdException w:name="heading 1" w:uiPriority="9" w:qFormat="1"/>
+    <w:lsdException w:name="heading 2" w:uiPriority="9" w:semiHidden="1" w:unhideWhenUsed="1" w:qFormat="1"/>
+    <w:lsdException w:name="heading 3" w:uiPriority="9" w:semiHidden="1" w:unhideWhenUsed="1" w:qFormat="1"/>
+    <w:lsdException w:name="heading 4" w:uiPriority="9" w:semiHidden="1" w:unhideWhenUsed="1" w:qFormat="1"/>
+    <w:lsdException w:name="heading 5" w:uiPriority="9" w:semiHidden="1" w:unhideWhenUsed="1" w:qFormat="1"/>
+    <w:lsdException w:name="heading 6" w:uiPriority="9" w:semiHidden="1" w:unhideWhenUsed="1" w:qFormat="1"/>
+    <w:lsdException w:name="heading 7" w:uiPriority="9" w:semiHidden="1" w:unhideWhenUsed="1" w:qFormat="1"/>
+    <w:lsdException w:name="heading 8" w:uiPriority="9" w:semiHidden="1" w:unhideWhenUsed="1" w:qFormat="1"/>
+    <w:lsdException w:name="heading 9" w:uiPriority="9" w:semiHidden="1" w:unhideWhenUsed="1" w:qFormat="1"/>
+    <w:lsdException w:name="index 1" w:semiHidden="1" w:unhideWhenUsed="1"/>
+    <w:lsdException w:name="index 2" w:semiHidden="1" w:unhideWhenUsed="1"/>
+    <w:lsdException w:name="index 3" w:semiHidden="1" w:unhideWhenUsed="1"/>
+    <w:lsdException w:name="index 4" w:semiHidden="1" w:unhideWhenUsed="1"/>
+    <w:lsdException w:name="index 5" w:semiHidden="1" w:unhideWhenUsed="1"/>
+    <w:lsdException w:name="index 6" w:semiHidden="1" w:unhideWhenUsed="1"/>
+    <w:lsdException w:name="index 7" w:semiHidden="1" w:unhideWhenUsed="1"/>
+    <w:lsdException w:name="index 8" w:semiHidden="1" w:unhideWhenUsed="1"/>
+    <w:lsdException w:name="index 9" w:semiHidden="1" w:unhideWhenUsed="1"/>
+    <w:lsdException w:name="toc 1" w:uiPriority="39" w:semiHidden="1" w:unhideWhenUsed="1"/>
+    <w:lsdException w:name="toc 2" w:uiPriority="39" w:semiHidden="1" w:unhideWhenUsed="1"/>
+    <w:lsdException w:name="toc 3" w:uiPriority="39" w:semiHidden="1" w:unhideWhenUsed="1"/>
+    <w:lsdException w:name="toc 4" w:uiPriority="39" w:semiHidden="1" w:unhideWhenUsed="1"/>
+    <w:lsdException w:name="toc 5" w:uiPriority="39" w:semiHidden="1" w:unhideWhenUsed="1"/>
+    <w:lsdException w:name="toc 6" w:uiPriority="39" w:semiHidden="1" w:unhideWhenUsed="1"/>
+    <w:lsdException w:name="toc 7" w:uiPriority="39" w:semiHidden="1" w:unhideWhenUsed="1"/>
+    <w:lsdException w:name="toc 8" w:uiPriority="39" w:semiHidden="1" w:unhideWhenUsed="1"/>
+    <w:lsdException w:name="toc 9" w:uiPriority="39" w:semiHidden="1" w:unhideWhenUsed="1"/>
+    <w:lsdException w:name="Normal Indent" w:semiHidden="1" w:unhideWhenUsed="1"/>
+    <w:lsdException w:name="footnote text" w:semiHidden="1" w:unhideWhenUsed="1"/>
+    <w:lsdException w:name="annotation text" w:semiHidden="1" w:unhideWhenUsed="1"/>
+    <w:lsdException w:name="header" w:semiHidden="1" w:unhideWhenUsed="1"/>
+    <w:lsdException w:name="footer" w:semiHidden="1" w:unhideWhenUsed="1"/>
+    <w:lsdException w:name="index heading" w:semiHidden="1" w:unhideWhenUsed="1"/>
+    <w:lsdException w:name="caption" w:uiPriority="35" w:semiHidden="1" w:unhideWhenUsed="1" w:qFormat="1"/>
+    <w:lsdException w:name="table of figures" w:semiHidden="1" w:unhideWhenUsed="1"/>
+    <w:lsdException w:name="envelope address" w:semiHidden="1" w:unhideWhenUsed="1"/>
+    <w:lsdException w:name="envelope return" w:semiHidden="1" w:unhideWhenUsed="1"/>
+    <w:lsdException w:name="footnote reference" w:semiHidden="1" w:unhideWhenUsed="1"/>
+    <w:lsdException w:name="annotation reference" w:semiHidden="1" w:unhideWhenUsed="1"/>
+    <w:lsdException w:name="line number" w:semiHidden="1" w:unhideWhenUsed="1"/>
+    <w:lsdException w:name="page number" w:semiHidden="1" w:unhideWhenUsed="1"/>
+    <w:lsdException w:name="endnote reference" w:semiHidden="1" w:unhideWhenUsed="1"/>
+    <w:lsdException w:name="endnote text" w:semiHidden="1" w:unhideWhenUsed="1"/>
+    <w:lsdException w:name="table of authorities" w:semiHidden="1" w:unhideWhenUsed="1"/>
+    <w:lsdException w:name="macro" w:semiHidden="1" w:unhideWhenUsed="1"/>
+    <w:lsdException w:name="toa heading" w:semiHidden="1" w:unhideWhenUsed="1"/>
+    <w:lsdException w:name="List" w:semiHidden="1" w:unhideWhenUsed="1"/>
+    <w:lsdException w:name="List Bullet" w:semiHidden="1" w:unhideWhenUsed="1"/>
+    <w:lsdException w:name="List Number" w:semiHidden="1" w:unhideWhenUsed="1"/>
+    <w:lsdException w:name="List 2" w:semiHidden="1" w:unhideWhenUsed="1"/>
+    <w:lsdException w:name="List 3" w:semiHidden="1" w:unhideWhenUsed="1"/>
+    <w:lsdException w:name="List 4" w:semiHidden="1" w:unhideWhenUsed="1"/>
+    <w:lsdException w:name="List 5" w:semiHidden="1" w:unhideWhenUsed="1"/>
+    <w:lsdException w:name="List Bullet 2" w:semiHidden="1" w:unhideWhenUsed="1"/>
+    <w:lsdException w:name="List Bullet 3" w:semiHidden="1" w:unhideWhenUsed="1"/>
+    <w:lsdException w:name="List Bullet 4" w:semiHidden="1" w:unhideWhenUsed="1"/>
+    <w:lsdException w:name="List Bullet 5" w:semiHidden="1" w:unhideWhenUsed="1"/>
+    <w:lsdException w:name="List Number 2" w:semiHidden="1" w:unhideWhenUsed="1"/>
+    <w:lsdException w:name="List Number 3" w:semiHidden="1" w:unhideWhenUsed="1"/>
+    <w:lsdException w:name="List Number 4" w:semiHidden="1" w:unhideWhenUsed="1"/>
+    <w:lsdException w:name="List Number 5" w:semiHidden="1" w:unhideWhenUsed="1"/>
+    <w:lsdException w:name="Title" w:uiPriority="10" w:qFormat="1"/>
+    <w:lsdException w:name="Closing" w:semiHidden="1" w:unhideWhenUsed="1"/>
+    <w:lsdException w:name="Signature" w:semiHidden="1" w:unhideWhenUsed="1"/>
+    <w:lsdException w:name="Default Paragraph Font" w:uiPriority="1" w:semiHidden="1" w:unhideWhenUsed="1"/>
+    <w:lsdException w:name="Body Text" w:semiHidden="1" w:unhideWhenUsed="1"/>
+    <w:lsdException w:name="Body Text Indent" w:semiHidden="1" w:unhideWhenUsed="1"/>
+    <w:lsdException w:name="List Continue" w:semiHidden="1" w:unhideWhenUsed="1"/>
+    <w:lsdException w:name="List Continue 2" w:semiHidden="1" w:unhideWhenUsed="1"/>
+    <w:lsdException w:name="List Continue 3" w:semiHidden="1" w:unhideWhenUsed="1"/>
+    <w:lsdException w:name="List Continue 4" w:semiHidden="1" w:unhideWhenUsed="1"/>
+    <w:lsdException w:name="List Continue 5" w:semiHidden="1" w:unhideWhenUsed="1"/>
+    <w:lsdException w:name="Message Header" w:semiHidden="1" w:unhideWhenUsed="1"/>
+    <w:lsdException w:name="Subtitle" w:uiPriority="11" w:qFormat="1"/>
+    <w:lsdException w:name="Salutation" w:semiHidden="1" w:unhideWhenUsed="1"/>
+    <w:lsdException w:name="Date" w:semiHidden="1" w:unhideWhenUsed="1"/>
+    <w:lsdException w:name="Body Text First Indent" w:semiHidden="1" w:unhideWhenUsed="1"/>
+    <w:lsdException w:name="Body Text First Indent 2" w:semiHidden="1" w:unhideWhenUsed="1"/>
+    <w:lsdException w:name="Note Heading" w:semiHidden="1" w:unhideWhenUsed="1"/>
+    <w:lsdException w:name="Body Text 2" w:semiHidden="1" w:unhideWhenUsed="1"/>
+    <w:lsdException w:name="Body Text 3" w:semiHidden="1" w:unhideWhenUsed="1"/>
+    <w:lsdException w:name="Body Text Indent 2" w:semiHidden="1" w:unhideWhenUsed="1"/>
+    <w:lsdException w:name="Body Text Indent 3" w:semiHidden="1" w:unhideWhenUsed="1"/>
+    <w:lsdException w:name="Block Text" w:semiHidden="1" w:unhideWhenUsed="1"/>
+    <w:lsdException w:name="Hyperlink" w:semiHidden="1" w:unhideWhenUsed="1"/>
+    <w:lsdException w:name="FollowedHyperlink" w:semiHidden="1" w:unhideWhenUsed="1"/>
+    <w:lsdException w:name="Strong" w:uiPriority="22" w:qFormat="1"/>
+    <w:lsdException w:name="Emphasis" w:uiPriority="20" w:qFormat="1"/>
+    <w:lsdException w:name="Document Map" w:semiHidden="1" w:unhideWhenUsed="1"/>
+    <w:lsdException w:name="Plain Text" w:semiHidden="1" w:unhideWhenUsed="1"/>
+    <w:lsdException w:name="E-mail Signature" w:semiHidden="1" w:unhideWhenUsed="1"/>
+    <w:lsdException w:name="HTML Top of Form" w:semiHidden="1" w:unhideWhenUsed="1"/>
+    <w:lsdException w:name="HTML Bottom of Form" w:semiHidden="1" w:unhideWhenUsed="1"/>
+    <w:lsdException w:name="Normal (Web)" w:semiHidden="1" w:unhideWhenUsed="1"/>
+    <w:lsdException w:name="HTML Acronym" w:semiHidden="1" w:unhideWhenUsed="1"/>
+    <w:lsdException w:name="HTML Address" w:semiHidden="1" w:unhideWhenUsed="1"/>
+    <w:lsdException w:name="HTML Cite" w:semiHidden="1" w:unhideWhenUsed="1"/>
+    <w:lsdException w:name="HTML Code" w:semiHidden="1" w:unhideWhenUsed="1"/>
+    <w:lsdException w:name="HTML Definition" w:semiHidden="1" w:unhideWhenUsed="1"/>
+    <w:lsdException w:name="HTML Keyboard" w:semiHidden="1" w:unhideWhenUsed="1"/>
+    <w:lsdException w:name="HTML Preformatted" w:semiHidden="1" w:unhideWhenUsed="1"/>
+    <w:lsdException w:name="HTML Sample" w:semiHidden="1" w:unhideWhenUsed="1"/>
+    <w:lsdException w:name="HTML Typewriter" w:semiHidden="1" w:unhideWhenUsed="1"/>
+    <w:lsdException w:name="HTML Variable" w:semiHidden="1" w:unhideWhenUsed="1"/>
+    <w:lsdException w:name="Normal Table" w:semiHidden="1" w:unhideWhenUsed="1"/>
+    <w:lsdException w:name="annotation subject" w:semiHidden="1" w:unhideWhenUsed="1"/>
+    <w:lsdException w:name="No List" w:semiHidden="1" w:unhideWhenUsed="1"/>
+    <w:lsdException w:name="Outline List 1" w:semiHidden="1" w:unhideWhenUsed="1"/>
+    <w:lsdException w:name="Outline List 2" w:semiHidden="1" w:unhideWhenUsed="1"/>
+    <w:lsdException w:name="Outline List 3" w:semiHidden="1" w:unhideWhenUsed="1"/>
+    <w:lsdException w:name="Table Simple 1" w:semiHidden="1" w:unhideWhenUsed="1"/>
+    <w:lsdException w:name="Table Simple 2" w:semiHidden="1" w:unhideWhenUsed="1"/>
+    <w:lsdException w:name="Table Simple 3" w:semiHidden="1" w:unhideWhenUsed="1"/>
+    <w:lsdException w:name="Table Classic 1" w:semiHidden="1" w:unhideWhenUsed="1"/>
+    <w:lsdException w:name="Table Classic 2" w:semiHidden="1" w:unhideWhenUsed="1"/>
+    <w:lsdException w:name="Table Classic 3" w:semiHidden="1" w:unhideWhenUsed="1"/>
+    <w:lsdException w:name="Table Classic 4" w:semiHidden="1" w:unhideWhenUsed="1"/>
+    <w:lsdException w:name="Table Colorful 1" w:semiHidden="1" w:unhideWhenUsed="1"/>
+    <w:lsdException w:name="Table Colorful 2" w:semiHidden="1" w:unhideWhenUsed="1"/>
+    <w:lsdException w:name="Table Colorful 3" w:semiHidden="1" w:unhideWhenUsed="1"/>
+    <w:lsdException w:name="Table Columns 1" w:semiHidden="1" w:unhideWhenUsed="1"/>
+    <w:lsdException w:name="Table Columns 2" w:semiHidden="1" w:unhideWhenUsed="1"/>
+    <w:lsdException w:name="Table Columns 3" w:semiHidden="1" w:unhideWhenUsed="1"/>
+    <w:lsdException w:name="Table Columns 4" w:semiHidden="1" w:unhideWhenUsed="1"/>
+    <w:lsdException w:name="Table Columns 5" w:semiHidden="1" w:unhideWhenUsed="1"/>
+    <w:lsdException w:name="Table Grid 1" w:semiHidden="1" w:unhideWhenUsed="1"/>
+    <w:lsdException w:name="Table Grid 2" w:semiHidden="1" w:unhideWhenUsed="1"/>
+    <w:lsdException w:name="Table Grid 3" w:semiHidden="1" w:unhideWhenUsed="1"/>
+    <w:lsdException w:name="Table Grid 4" w:semiHidden="1" w:unhideWhenUsed="1"/>
+    <w:lsdException w:name="Table Grid 5" w:semiHidden="1" w:unhideWhenUsed="1"/>
+    <w:lsdException w:name="Table Grid 6" w:semiHidden="1" w:unhideWhenUsed="1"/>
+    <w:lsdException w:name="Table Grid 7" w:semiHidden="1" w:unhideWhenUsed="1"/>
+    <w:lsdException w:name="Table Grid 8" w:semiHidden="1" w:unhideWhenUsed="1"/>
+    <w:lsdException w:name="Table List 1" w:semiHidden="1" w:unhideWhenUsed="1"/>
+    <w:lsdException w:name="Table List 2" w:semiHidden="1" w:unhideWhenUsed="1"/>
+    <w:lsdException w:name="Table List 3" w:semiHidden="1" w:unhideWhenUsed="1"/>
+    <w:lsdException w:name="Table List 4" w:semiHidden="1" w:unhideWhenUsed="1"/>
+    <w:lsdException w:name="Table List 5" w:semiHidden="1" w:unhideWhenUsed="1"/>
+    <w:lsdException w:name="Table List 6" w:semiHidden="1" w:unhideWhenUsed="1"/>
+    <w:lsdException w:name="Table List 7" w:semiHidden="1" w:unhideWhenUsed="1"/>
+    <w:lsdException w:name="Table List 8" w:semiHidden="1" w:unhideWhenUsed="1"/>
+    <w:lsdException w:name="Table 3D effects 1" w:semiHidden="1" w:unhideWhenUsed="1"/>
+    <w:lsdException w:name="Table 3D effects 2" w:semiHidden="1" w:unhideWhenUsed="1"/>
+    <w:lsdException w:name="Table 3D effects 3" w:semiHidden="1" w:unhideWhenUsed="1"/>
+    <w:lsdException w:name="Table Contemporary" w:semiHidden="1" w:unhideWhenUsed="1"/>
+    <w:lsdException w:name="Table Elegant" w:semiHidden="1" w:unhideWhenUsed="1"/>
+    <w:lsdException w:name="Table Professional" w:semiHidden="1" w:unhideWhenUsed="1"/>
+    <w:lsdException w:name="Table Subtle 1" w:semiHidden="1" w:unhideWhenUsed="1"/>
+    <w:lsdException w:name="Table Subtle 2" w:semiHidden="1" w:unhideWhenUsed="1"/>
+    <w:lsdException w:name="Table Web 1" w:semiHidden="1" w:unhideWhenUsed="1"/>
+    <w:lsdException w:name="Table Web 2" w:semiHidden="1" w:unhideWhenUsed="1"/>
+    <w:lsdException w:name="Table Web 3" w:semiHidden="1" w:unhideWhenUsed="1"/>
+    <w:lsdException w:name="Balloon Text" w:semiHidden="1" w:unhideWhenUsed="1"/>
+    <w:lsdException w:name="Table Grid" w:uiPriority="59"/>
+    <w:lsdException w:name="Table Theme" w:semiHidden="1" w:unhideWhenUsed="1"/>
+    <w:lsdException w:name="Placeholder Text" w:semiHidden="1"/>
+    <w:lsdException w:name="No Spacing" w:uiPriority="1" w:qFormat="1"/>
+    <w:lsdException w:name="Light Shading" w:uiPriority="60"/>
+    <w:lsdException w:name="Light List" w:uiPriority="61"/>
+    <w:lsdException w:name="Light Grid" w:uiPriority="62"/>
+    <w:lsdException w:name="Medium Shading 1" w:uiPriority="63"/>
+    <w:lsdException w:name="Medium Shading 2" w:uiPriority="64"/>
+    <w:lsdException w:name="Medium List 1" w:uiPriority="65"/>
+    <w:lsdException w:name="Medium List 2" w:uiPriority="66"/>
+    <w:lsdException w:name="Medium Grid 1" w:uiPriority="67"/>
+    <w:lsdException w:name="Medium Grid 2" w:uiPriority="68"/>
+    <w:lsdException w:name="Medium Grid 3" w:uiPriority="69"/>
+    <w:lsdException w:name="Dark List" w:uiPriority="70"/>
+    <w:lsdException w:name="Colorful Shading" w:uiPriority="71"/>
+    <w:lsdException w:name="Colorful List" w:uiPriority="72"/>
+    <w:lsdException w:name="Colorful Grid" w:uiPriority="73"/>
+    <w:lsdException w:name="Light Shading Accent 1" w:uiPriority="60"/>
+    <w:lsdException w:name="Light List Accent 1" w:uiPriority="61"/>
+    <w:lsdException w:name="Light Grid Accent 1" w:uiPriority="62"/>
+    <w:lsdException w:name="Medium Shading 1 Accent 1" w:uiPriority="63"/>
+    <w:lsdException w:name="Medium Shading 2 Accent 1" w:uiPriority="64"/>
+    <w:lsdException w:name="Medium List 1 Accent 1" w:uiPriority="65"/>
+    <w:lsdException w:name="Revision" w:semiHidden="1"/>
+    <w:lsdException w:name="List Paragraph" w:uiPriority="34" w:qFormat="1"/>
+    <w:lsdException w:name="Quote" w:uiPriority="29" w:qFormat="1"/>
+    <w:lsdException w:name="Intense Quote" w:uiPriority="30" w:qFormat="1"/>
+    <w:lsdException w:name="Medium List 2 Accent 1" w:uiPriority="66"/>
+    <w:lsdException w:name="Medium Grid 1 Accent 1" w:uiPriority="67"/>
+    <w:lsdException w:name="Medium Grid 2 Accent 1" w:uiPriority="68"/>
+    <w:lsdException w:name="Medium Grid 3 Accent 1" w:uiPriority="69"/>
+    <w:lsdException w:name="Dark List Accent 1" w:uiPriority="70"/>
+    <w:lsdException w:name="Colorful Shading Accent 1" w:uiPriority="71"/>
+    <w:lsdException w:name="Colorful List Accent 1" w:uiPriority="72"/>
+    <w:lsdException w:name="Colorful Grid Accent 1" w:uiPriority="73"/>
+    <w:lsdException w:name="Light Shading Accent 2" w:uiPriority="60"/>
+    <w:lsdException w:name="Light List Accent 2" w:uiPriority="61"/>
+    <w:lsdException w:name="Light Grid Accent 2" w:uiPriority="62"/>
+    <w:lsdException w:name="Medium Shading 1 Accent 2" w:uiPriority="63"/>
+    <w:lsdException w:name="Medium Shading 2 Accent 2" w:uiPriority="64"/>
+    <w:lsdException w:name="Medium List 1 Accent 2" w:uiPriority="65"/>
+    <w:lsdException w:name="Medium List 2 Accent 2" w:uiPriority="66"/>
+    <w:lsdException w:name="Medium Grid 1 Accent 2" w:uiPriority="67"/>
+    <w:lsdException w:name="Medium Grid 2 Accent 2" w:uiPriority="68"/>
+    <w:lsdException w:name="Medium Grid 3 Accent 2" w:uiPriority="69"/>
+    <w:lsdException w:name="Dark List Accent 2" w:uiPriority="70"/>
+    <w:lsdException w:name="Colorful Shading Accent 2" w:uiPriority="71"/>
+    <w:lsdException w:name="Colorful List Accent 2" w:uiPriority="72"/>
+    <w:lsdException w:name="Colorful Grid Accent 2" w:uiPriority="73"/>
+    <w:lsdException w:name="Light Shading Accent 3" w:uiPriority="60"/>
+    <w:lsdException w:name="Light List Accent 3" w:uiPriority="61"/>
+    <w:lsdException w:name="Light Grid Accent 3" w:uiPriority="62"/>
+    <w:lsdException w:name="Medium Shading 1 Accent 3" w:uiPriority="63"/>
+    <w:lsdException w:name="Medium Shading 2 Accent 3" w:uiPriority="64"/>
+    <w:lsdException w:name="Medium List 1 Accent 3" w:uiPriority="65"/>
+    <w:lsdException w:name="Medium List 2 Accent 3" w:uiPriority="66"/>
+    <w:lsdException w:name="Medium Grid 1 Accent 3" w:uiPriority="67"/>
+    <w:lsdException w:name="Medium Grid 2 Accent 3" w:uiPriority="68"/>
+    <w:lsdException w:name="Medium Grid 3 Accent 3" w:uiPriority="69"/>
+    <w:lsdException w:name="Dark List Accent 3" w:uiPriority="70"/>
+    <w:lsdException w:name="Colorful Shading Accent 3" w:uiPriority="71"/>
+    <w:lsdException w:name="Colorful List Accent 3" w:uiPriority="72"/>
+    <w:lsdException w:name="Colorful Grid Accent 3" w:uiPriority="73"/>
+    <w:lsdException w:name="Light Shading Accent 4" w:uiPriority="60"/>
+    <w:lsdException w:name="Light List Accent 4" w:uiPriority="61"/>
+    <w:lsdException w:name="Light Grid Accent 4" w:uiPriority="62"/>
+    <w:lsdException w:name="Medium Shading 1 Accent 4" w:uiPriority="63"/>
+    <w:lsdException w:name="Medium Shading 2 Accent 4" w:uiPriority="64"/>
+    <w:lsdException w:name="Medium List 1 Accent 4" w:uiPriority="65"/>
+    <w:lsdException w:name="Medium List 2 Accent 4" w:uiPriority="66"/>
+    <w:lsdException w:name="Medium Grid 1 Accent 4" w:uiPriority="67"/>
+    <w:lsdException w:name="Medium Grid 2 Accent 4" w:uiPriority="68"/>
+    <w:lsdException w:name="Medium Grid 3 Accent 4" w:uiPriority="69"/>
+    <w:lsdException w:name="Dark List Accent 4" w:uiPriority="70"/>
+    <w:lsdException w:name="Colorful Shading Accent 4" w:uiPriority="71"/>
+    <w:lsdException w:name="Colorful List Accent 4" w:uiPriority="72"/>
+    <w:lsdException w:name="Colorful Grid Accent 4" w:uiPriority="73"/>
+    <w:lsdException w:name="Light Shading Accent 5" w:uiPriority="60"/>
+    <w:lsdException w:name="Light List Accent 5" w:uiPriority="61"/>
+    <w:lsdException w:name="Light Grid Accent 5" w:uiPriority="62"/>
+    <w:lsdException w:name="Medium Shading 1 Accent 5" w:uiPriority="63"/>
+    <w:lsdException w:name="Medium Shading 2 Accent 5" w:uiPriority="64"/>
+    <w:lsdException w:name="Medium List 1 Accent 5" w:uiPriority="65"/>
+    <w:lsdException w:name="Medium List 2 Accent 5" w:uiPriority="66"/>
+    <w:lsdException w:name="Medium Grid 1 Accent 5" w:uiPriority="67"/>
+    <w:lsdException w:name="Medium Grid 2 Accent 5" w:uiPriority="68"/>
+    <w:lsdException w:name="Medium Grid 3 Accent 5" w:uiPriority="69"/>
+    <w:lsdException w:name="Dark List Accent 5" w:uiPriority="70"/>
+    <w:lsdException w:name="Colorful Shading Accent 5" w:uiPriority="71"/>
+    <w:lsdException w:name="Colorful List Accent 5" w:uiPriority="72"/>
+    <w:lsdException w:name="Colorful Grid Accent 5" w:uiPriority="73"/>
+    <w:lsdException w:name="Light Shading Accent 6" w:uiPriority="60"/>
+    <w:lsdException w:name="Light List Accent 6" w:uiPriority="61"/>
+    <w:lsdException w:name="Light Grid Accent 6" w:uiPriority="62"/>
+    <w:lsdException w:name="Medium Shading 1 Accent 6" w:uiPriority="63"/>
+    <w:lsdException w:name="Medium Shading 2 Accent 6" w:uiPriority="64"/>
+    <w:lsdException w:name="Medium List 1 Accent 6" w:uiPriority="65"/>
+    <w:lsdException w:name="Medium List 2 Accent 6" w:uiPriority="66"/>
+    <w:lsdException w:name="Medium Grid 1 Accent 6" w:uiPriority="67"/>
+    <w:lsdException w:name="Medium Grid 2 Accent 6" w:uiPriority="68"/>
+    <w:lsdException w:name="Medium Grid 3 Accent 6" w:uiPriority="69"/>
+    <w:lsdException w:name="Dark List Accent 6" w:uiPriority="70"/>
+    <w:lsdException w:name="Colorful Shading Accent 6" w:uiPriority="71"/>
+    <w:lsdException w:name="Colorful List Accent 6" w:uiPriority="72"/>
+    <w:lsdException w:name="Colorful Grid Accent 6" w:uiPriority="73"/>
+    <w:lsdException w:name="Subtle Emphasis" w:uiPriority="19" w:qFormat="1"/>
+    <w:lsdException w:name="Intense Emphasis" w:uiPriority="21" w:qFormat="1"/>
+    <w:lsdException w:name="Subtle Reference" w:uiPriority="31" w:qFormat="1"/>
+    <w:lsdException w:name="Intense Reference" w:uiPriority="32" w:qFormat="1"/>
+    <w:lsdException w:name="Book Title" w:uiPriority="33" w:qFormat="1"/>
+    <w:lsdException w:name="Bibliography" w:uiPriority="37" w:semiHidden="1" w:unhideWhenUsed="1"/>
+    <w:lsdException w:name="TOC Heading" w:uiPriority="39" w:semiHidden="1" w:unhideWhenUsed="1" w:qFormat="1"/>
+    <w:lsdException w:name="Plain Table 1" w:uiPriority="41"/>
+    <w:lsdException w:name="Plain Table 2" w:uiPriority="42"/>
+    <w:lsdException w:name="Plain Table 3" w:uiPriority="43"/>
+    <w:lsdException w:name="Plain Table 4" w:uiPriority="44"/>
+    <w:lsdException w:name="Plain Table 5" w:uiPriority="45"/>
+    <w:lsdException w:name="Grid Table Light" w:uiPriority="40"/>
+    <w:lsdException w:name="Grid Table 1 Light" w:uiPriority="46"/>
+    <w:lsdException w:name="Grid Table 2" w:uiPriority="47"/>
+    <w:lsdException w:name="Grid Table 3" w:uiPriority="48"/>
+    <w:lsdException w:name="Grid Table 4" w:uiPriority="49"/>
+    <w:lsdException w:name="Grid Table 5 Dark" w:uiPriority="50"/>
+    <w:lsdException w:name="Grid Table 6 Colorful" w:uiPriority="51"/>
+    <w:lsdException w:name="Grid Table 7 Colorful" w:uiPriority="52"/>
+    <w:lsdException w:name="Grid Table 1 Light Accent 1" w:uiPriority="46"/>
+    <w:lsdException w:name="Grid Table 2 Accent 1" w:uiPriority="47"/>
+    <w:lsdException w:name="Grid Table 3 Accent 1" w:uiPriority="48"/>
+    <w:lsdException w:name="Grid Table 4 Accent 1" w:uiPriority="49"/>
+    <w:lsdException w:name="Grid Table 5 Dark Accent 1" w:uiPriority="50"/>
+    <w:lsdException w:name="Grid Table 6 Colorful Accent 1" w:uiPriority="51"/>
+    <w:lsdException w:name="Grid Table 7 Colorful Accent 1" w:uiPriority="52"/>
+    <w:lsdException w:name="Grid Table 1 Light Accent 2" w:uiPriority="46"/>
+    <w:lsdException w:name="Grid Table 2 Accent 2" w:uiPriority="47"/>
+    <w:lsdException w:name="Grid Table 3 Accent 2" w:uiPriority="48"/>
+    <w:lsdException w:name="Grid Table 4 Accent 2" w:uiPriority="49"/>
+    <w:lsdException w:name="Grid Table 5 Dark Accent 2" w:uiPriority="50"/>
+    <w:lsdException w:name="Grid Table 6 Colorful Accent 2" w:uiPriority="51"/>
+    <w:lsdException w:name="Grid Table 7 Colorful Accent 2" w:uiPriority="52"/>
+    <w:lsdException w:name="Grid Table 1 Light Accent 3" w:uiPriority="46"/>
+    <w:lsdException w:name="Grid Table 2 Accent 3" w:uiPriority="47"/>
+    <w:lsdException w:name="Grid Table 3 Accent 3" w:uiPriority="48"/>
+    <w:lsdException w:name="Grid Table 4 Accent 3" w:uiPriority="49"/>
+    <w:lsdException w:name="Grid Table 5 Dark Accent 3" w:uiPriority="50"/>
+    <w:lsdException w:name="Grid Table 6 Colorful Accent 3" w:uiPriority="51"/>
+    <w:lsdException w:name="Grid Table 7 Colorful Accent 3" w:uiPriority="52"/>
+    <w:lsdException w:name="Grid Table 1 Light Accent 4" w:uiPriority="46"/>
+    <w:lsdException w:name="Grid Table 2 Accent 4" w:uiPriority="47"/>
+    <w:lsdException w:name="Grid Table 3 Accent 4" w:uiPriority="48"/>
+    <w:lsdException w:name="Grid Table 4 Accent 4" w:uiPriority="49"/>
+    <w:lsdException w:name="Grid Table 5 Dark Accent 4" w:uiPriority="50"/>
+    <w:lsdException w:name="Grid Table 6 Colorful Accent 4" w:uiPriority="51"/>
+    <w:lsdException w:name="Grid Table 7 Colorful Accent 4" w:uiPriority="52"/>
+    <w:lsdException w:name="Grid Table 1 Light Accent 5" w:uiPriority="46"/>
+    <w:lsdException w:name="Grid Table 2 Accent 5" w:uiPriority="47"/>
+    <w:lsdException w:name="Grid Table 3 Accent 5" w:uiPriority="48"/>
+    <w:lsdException w:name="Grid Table 4 Accent 5" w:uiPriority="49"/>
+    <w:lsdException w:name="Grid Table 5 Dark Accent 5" w:uiPriority="50"/>
+    <w:lsdException w:name="Grid Table 6 Colorful Accent 5" w:uiPriority="51"/>
+    <w:lsdException w:name="Grid Table 7 Colorful Accent 5" w:uiPriority="52"/>
+    <w:lsdException w:name="Grid Table 1 Light Accent 6" w:uiPriority="46"/>
+    <w:lsdException w:name="Grid Table 2 Accent 6" w:uiPriority="47"/>
+    <w:lsdException w:name="Grid Table 3 Accent 6" w:uiPriority="48"/>
+    <w:lsdException w:name="Grid Table 4 Accent 6" w:uiPriority="49"/>
+    <w:lsdException w:name="Grid Table 5 Dark Accent 6" w:uiPriority="50"/>
+    <w:lsdException w:name="Grid Table 6 Colorful Accent 6" w:uiPriority="51"/>
+    <w:lsdException w:name="Grid Table 7 Colorful Accent 6" w:uiPriority="52"/>
+    <w:lsdException w:name="List Table 1 Light" w:uiPriority="46"/>
+    <w:lsdException w:name="List Table 2" w:uiPriority="47"/>
+    <w:lsdException w:name="List Table 3" w:uiPriority="48"/>
+    <w:lsdException w:name="List Table 4" w:uiPriority="49"/>
+    <w:lsdException w:name="List Table 5 Dark" w:uiPriority="50"/>
+    <w:lsdException w:name="List Table 6 Colorful" w:uiPriority="51"/>
+    <w:lsdException w:name="List Table 7 Colorful" w:uiPriority="52"/>
+    <w:lsdException w:name="List Table 1 Light Accent 1" w:uiPriority="46"/>
+    <w:lsdException w:name="List Table 2 Accent 1" w:uiPriority="47"/>
+    <w:lsdException w:name="List Table 3 Accent 1" w:uiPriority="48"/>
+    <w:lsdException w:name="List Table 4 Accent 1" w:uiPriority="49"/>
+    <w:lsdException w:name="List Table 5 Dark Accent 1" w:uiPriority="50"/>
+    <w:lsdException w:name="List Table 6 Colorful Accent 1" w:uiPriority="51"/>
+    <w:lsdException w:name="List Table 7 Colorful Accent 1" w:uiPriority="52"/>
+    <w:lsdException w:name="List Table 1 Light Accent 2" w:uiPriority="46"/>
+    <w:lsdException w:name="List Table 2 Accent 2" w:uiPriority="47"/>
+    <w:lsdException w:name="List Table 3 Accent 2" w:uiPriority="48"/>
+    <w:lsdException w:name="List Table 4 Accent 2" w:uiPriority="49"/>
+    <w:lsdException w:name="List Table 5 Dark Accent 2" w:uiPriority="50"/>
+    <w:lsdException w:name="List Table 6 Colorful Accent 2" w:uiPriority="51"/>
+    <w:lsdException w:name="List Table 7 Colorful Accent 2" w:uiPriority="52"/>
+    <w:lsdException w:name="List Table 1 Light Accent 3" w:uiPriority="46"/>
+    <w:lsdException w:name="List Table 2 Accent 3" w:uiPriority="47"/>
+    <w:lsdException w:name="List Table 3 Accent 3" w:uiPriority="48"/>
+    <w:lsdException w:name="List Table 4 Accent 3" w:uiPriority="49"/>
+    <w:lsdException w:name="List Table 5 Dark Accent 3" w:uiPriority="50"/>
+    <w:lsdException w:name="List Table 6 Colorful Accent 3" w:uiPriority="51"/>
+    <w:lsdException w:name="List Table 7 Colorful Accent 3" w:uiPriority="52"/>
+    <w:lsdException w:name="List Table 1 Light Accent 4" w:uiPriority="46"/>
+    <w:lsdException w:name="List Table 2 Accent 4" w:uiPriority="47"/>
+    <w:lsdException w:name="List Table 3 Accent 4" w:uiPriority="48"/>
+    <w:lsdException w:name="List Table 4 Accent 4" w:uiPriority="49"/>
+    <w:lsdException w:name="List Table 5 Dark Accent 4" w:uiPriority="50"/>
+    <w:lsdException w:name="List Table 6 Colorful Accent 4" w:uiPriority="51"/>
+    <w:lsdException w:name="List Table 7 Colorful Accent 4" w:uiPriority="52"/>
+    <w:lsdException w:name="List Table 1 Light Accent 5" w:uiPriority="46"/>
+    <w:lsdException w:name="List Table 2 Accent 5" w:uiPriority="47"/>
+    <w:lsdException w:name="List Table 3 Accent 5" w:uiPriority="48"/>
+    <w:lsdException w:name="List Table 4 Accent 5" w:uiPriority="49"/>
+    <w:lsdException w:name="List Table 5 Dark Accent 5" w:uiPriority="50"/>
+    <w:lsdException w:name="List Table 6 Colorful Accent 5" w:uiPriority="51"/>
+    <w:lsdException w:name="List Table 7 Colorful Accent 5" w:uiPriority="52"/>
+    <w:lsdException w:name="List Table 1 Light Accent 6" w:uiPriority="46"/>
+    <w:lsdException w:name="List Table 2 Accent 6" w:uiPriority="47"/>
+    <w:lsdException w:name="List Table 3 Accent 6" w:uiPriority="48"/>
+    <w:lsdException w:name="List Table 4 Accent 6" w:uiPriority="49"/>
+    <w:lsdException w:name="List Table 5 Dark Accent 6" w:uiPriority="50"/>
+    <w:lsdException w:name="List Table 6 Colorful Accent 6" w:uiPriority="51"/>
+    <w:lsdException w:name="List Table 7 Colorful Accent 6" w:uiPriority="52"/>
   </w:latentStyles>
   <w:style w:type="paragraph" w:styleId="Normal" w:default="1">
     <w:name w:val="Normal"/>
@@ -6061,7 +5686,7 @@
       <w:color w:val="00000A"/>
     </w:rPr>
   </w:style>
-  <w:style w:type="character" w:styleId="ListLabel4">
+  <w:style w:type="character" w:styleId="ListLabel4" w:customStyle="1">
     <w:name w:val="ListLabel 4"/>
     <w:qFormat/>
     <w:rPr>
@@ -6070,21 +5695,21 @@
       <w:sz w:val="22"/>
     </w:rPr>
   </w:style>
-  <w:style w:type="character" w:styleId="ListLabel5">
+  <w:style w:type="character" w:styleId="ListLabel5" w:customStyle="1">
     <w:name w:val="ListLabel 5"/>
     <w:qFormat/>
     <w:rPr>
       <w:rFonts w:cs="Courier New"/>
     </w:rPr>
   </w:style>
-  <w:style w:type="character" w:styleId="ListLabel6">
+  <w:style w:type="character" w:styleId="ListLabel6" w:customStyle="1">
     <w:name w:val="ListLabel 6"/>
     <w:qFormat/>
     <w:rPr>
       <w:rFonts w:cs="Wingdings"/>
     </w:rPr>
   </w:style>
-  <w:style w:type="character" w:styleId="ListLabel7">
+  <w:style w:type="character" w:styleId="ListLabel7" w:customStyle="1">
     <w:name w:val="ListLabel 7"/>
     <w:qFormat/>
     <w:rPr>
@@ -6093,25 +5718,55 @@
       <w:sz w:val="22"/>
     </w:rPr>
   </w:style>
-  <w:style w:type="character" w:styleId="ListLabel8">
+  <w:style w:type="character" w:styleId="ListLabel8" w:customStyle="1">
     <w:name w:val="ListLabel 8"/>
     <w:qFormat/>
     <w:rPr>
       <w:rFonts w:cs="Courier New"/>
     </w:rPr>
   </w:style>
-  <w:style w:type="character" w:styleId="ListLabel9">
+  <w:style w:type="character" w:styleId="ListLabel9" w:customStyle="1">
     <w:name w:val="ListLabel 9"/>
     <w:qFormat/>
     <w:rPr>
       <w:rFonts w:cs="Wingdings"/>
     </w:rPr>
   </w:style>
-  <w:style w:type="character" w:styleId="Marcas">
+  <w:style w:type="character" w:styleId="Marcas" w:customStyle="1">
     <w:name w:val="Marcas"/>
     <w:qFormat/>
     <w:rPr>
       <w:rFonts w:ascii="OpenSymbol" w:hAnsi="OpenSymbol" w:eastAsia="OpenSymbol" w:cs="OpenSymbol"/>
+    </w:rPr>
+  </w:style>
+  <w:style w:type="character" w:styleId="ListLabel10">
+    <w:name w:val="ListLabel 10"/>
+    <w:qFormat/>
+    <w:rPr>
+      <w:rFonts w:cs="Symbol"/>
+      <w:b/>
+      <w:sz w:val="22"/>
+    </w:rPr>
+  </w:style>
+  <w:style w:type="character" w:styleId="ListLabel11">
+    <w:name w:val="ListLabel 11"/>
+    <w:qFormat/>
+    <w:rPr>
+      <w:rFonts w:cs="Courier New"/>
+    </w:rPr>
+  </w:style>
+  <w:style w:type="character" w:styleId="ListLabel12">
+    <w:name w:val="ListLabel 12"/>
+    <w:qFormat/>
+    <w:rPr>
+      <w:rFonts w:cs="Wingdings"/>
+    </w:rPr>
+  </w:style>
+  <w:style w:type="character" w:styleId="ListLabel13">
+    <w:name w:val="ListLabel 13"/>
+    <w:qFormat/>
+    <w:rPr>
+      <w:rFonts w:cs="OpenSymbol"/>
     </w:rPr>
   </w:style>
   <w:style w:type="paragraph" w:styleId="Ttulo">
@@ -6124,7 +5779,7 @@
       <w:spacing w:before="240" w:after="120"/>
     </w:pPr>
     <w:rPr>
-      <w:rFonts w:ascii="Liberation Sans" w:hAnsi="Liberation Sans" w:eastAsia="Microsoft YaHei" w:cs="Mangal"/>
+      <w:rFonts w:ascii="Liberation Sans" w:hAnsi="Liberation Sans" w:eastAsia="Droid Sans Fallback" w:cs="FreeSans"/>
       <w:sz w:val="28"/>
       <w:szCs w:val="28"/>
     </w:rPr>
@@ -6139,11 +5794,16 @@
   </w:style>
   <w:style w:type="paragraph" w:styleId="Lista">
     <w:name w:val="Lista"/>
-    <w:basedOn w:val="Corpodotexto"/>
     <w:rsid w:val="0039629f"/>
-    <w:pPr/>
+    <w:pPr>
+      <w:widowControl w:val="false"/>
+    </w:pPr>
     <w:rPr>
-      <w:rFonts w:cs="FreeSans"/>
+      <w:rFonts w:cs="FreeSans" w:ascii="Times New Roman" w:hAnsi="Times New Roman" w:eastAsia="Times New Roman"/>
+      <w:color w:val="auto"/>
+      <w:sz w:val="20"/>
+      <w:szCs w:val="20"/>
+      <w:lang w:val="pt-BR" w:eastAsia="en-US" w:bidi="ar-SA"/>
     </w:rPr>
   </w:style>
   <w:style w:type="paragraph" w:styleId="Legenda">
@@ -6154,7 +5814,7 @@
       <w:spacing w:before="120" w:after="120"/>
     </w:pPr>
     <w:rPr>
-      <w:rFonts w:cs="Mangal"/>
+      <w:rFonts w:cs="FreeSans"/>
       <w:i/>
       <w:iCs/>
       <w:sz w:val="24"/>
@@ -6172,18 +5832,6 @@
     <w:rPr>
       <w:rFonts w:cs="FreeSans"/>
     </w:rPr>
-  </w:style>
-  <w:style w:type="paragraph" w:styleId="Corpodotexto">
-    <w:name w:val="Corpo do texto"/>
-    <w:basedOn w:val="Normal"/>
-    <w:qFormat/>
-    <w:rsid w:val="0039629f"/>
-    <w:pPr>
-      <w:keepLines/>
-      <w:spacing w:before="0" w:after="120"/>
-      <w:ind w:left="720" w:hanging="0"/>
-    </w:pPr>
-    <w:rPr/>
   </w:style>
   <w:style w:type="paragraph" w:styleId="Ttulododocumento" w:customStyle="1">
     <w:name w:val="Título do documento"/>
@@ -6216,6 +5864,18 @@
       <w:sz w:val="24"/>
       <w:szCs w:val="24"/>
     </w:rPr>
+  </w:style>
+  <w:style w:type="paragraph" w:styleId="Corpodotexto" w:customStyle="1">
+    <w:name w:val="Corpo do texto"/>
+    <w:basedOn w:val="Normal"/>
+    <w:qFormat/>
+    <w:rsid w:val="0039629f"/>
+    <w:pPr>
+      <w:keepLines/>
+      <w:spacing w:before="0" w:after="120"/>
+      <w:ind w:left="720" w:hanging="0"/>
+    </w:pPr>
+    <w:rPr/>
   </w:style>
   <w:style w:type="paragraph" w:styleId="Paragraph2" w:customStyle="1">
     <w:name w:val="Paragraph2"/>
@@ -6689,7 +6349,6 @@
     <w:uiPriority w:val="99"/>
     <w:semiHidden/>
     <w:unhideWhenUsed/>
-    <w:qFormat/>
     <w:tblPr>
       <w:tblInd w:w="0" w:type="dxa"/>
       <w:tblCellMar>

</xml_diff>

<commit_message>
atualização e correção do artefato
</commit_message>
<xml_diff>
--- a/design/RT-Arquitetura.docx
+++ b/design/RT-Arquitetura.docx
@@ -318,8 +318,8 @@
           <w:lang w:eastAsia="pt-BR"/>
         </w:rPr>
       </w:pPr>
-      <w:bookmarkStart w:id="1" w:name="_Toc436203377"/>
-      <w:bookmarkStart w:id="2" w:name="_Toc452813577"/>
+      <w:bookmarkStart w:id="1" w:name="_Toc452813577"/>
+      <w:bookmarkStart w:id="2" w:name="_Toc436203377"/>
       <w:bookmarkEnd w:id="1"/>
       <w:bookmarkEnd w:id="2"/>
       <w:r>
@@ -477,6 +477,7 @@
       <w:pPr>
         <w:pStyle w:val="Normal"/>
         <w:ind w:left="340" w:hanging="340"/>
+        <w:jc w:val="both"/>
         <w:rPr/>
       </w:pPr>
       <w:r>
@@ -487,21 +488,63 @@
     <w:p>
       <w:pPr>
         <w:pStyle w:val="Normal"/>
-        <w:ind w:left="340" w:hanging="340"/>
-        <w:rPr/>
-      </w:pPr>
-      <w:r>
-        <w:rPr/>
-        <w:t>Para mais informações clique nos links a seguir:</w:t>
-      </w:r>
-    </w:p>
-    <w:p>
-      <w:pPr>
-        <w:pStyle w:val="Normal"/>
-        <w:rPr/>
-      </w:pPr>
-      <w:r>
-        <w:rPr/>
+        <w:widowControl/>
+        <w:spacing w:lineRule="atLeast" w:line="343" w:before="0" w:after="0"/>
+        <w:ind w:left="0" w:right="0" w:hanging="0"/>
+        <w:jc w:val="both"/>
+        <w:rPr>
+          <w:rFonts w:ascii="Times New Roman" w:hAnsi="Times New Roman"/>
+          <w:b w:val="false"/>
+          <w:i w:val="false"/>
+          <w:caps w:val="false"/>
+          <w:smallCaps w:val="false"/>
+          <w:color w:val="000000"/>
+          <w:spacing w:val="0"/>
+          <w:sz w:val="20"/>
+          <w:szCs w:val="20"/>
+        </w:rPr>
+      </w:pPr>
+      <w:r>
+        <w:rPr>
+          <w:rFonts w:ascii="Times New Roman" w:hAnsi="Times New Roman"/>
+          <w:b w:val="false"/>
+          <w:i w:val="false"/>
+          <w:caps w:val="false"/>
+          <w:smallCaps w:val="false"/>
+          <w:color w:val="000000"/>
+          <w:spacing w:val="0"/>
+          <w:sz w:val="20"/>
+          <w:szCs w:val="20"/>
+        </w:rPr>
+        <w:t>O Spring Framework fornece um modelo abrangente de programação e configuração de aplicativos corporativos baseados em Java modernos - em qualquer tipo de plataforma de implementação,</w:t>
+      </w:r>
+      <w:r>
+        <w:rPr>
+          <w:rFonts w:ascii="Times New Roman" w:hAnsi="Times New Roman"/>
+          <w:b w:val="false"/>
+          <w:i w:val="false"/>
+          <w:caps w:val="false"/>
+          <w:smallCaps w:val="false"/>
+          <w:color w:val="000000"/>
+          <w:spacing w:val="0"/>
+          <w:sz w:val="20"/>
+          <w:szCs w:val="20"/>
+        </w:rPr>
+        <w:t>p</w:t>
+      </w:r>
+      <w:r>
+        <w:rPr>
+          <w:rFonts w:ascii="Times New Roman" w:hAnsi="Times New Roman"/>
+          <w:b w:val="false"/>
+          <w:i w:val="false"/>
+          <w:caps w:val="false"/>
+          <w:smallCaps w:val="false"/>
+          <w:color w:val="000000"/>
+          <w:spacing w:val="0"/>
+          <w:sz w:val="20"/>
+          <w:szCs w:val="20"/>
+        </w:rPr>
+        <w:t>ara mais informações clique nos links a seguir:</w:t>
       </w:r>
     </w:p>
     <w:p>
@@ -527,6 +570,66 @@
         <w:pStyle w:val="ListParagraph"/>
         <w:numPr>
           <w:ilvl w:val="0"/>
+          <w:numId w:val="0"/>
+        </w:numPr>
+        <w:ind w:hanging="0"/>
+        <w:jc w:val="both"/>
+        <w:rPr/>
+      </w:pPr>
+      <w:r>
+        <w:rPr>
+          <w:rStyle w:val="LinkdaInternet"/>
+          <w:rFonts w:ascii="Times New Roman" w:hAnsi="Times New Roman"/>
+          <w:b w:val="false"/>
+          <w:i w:val="false"/>
+          <w:caps w:val="false"/>
+          <w:smallCaps w:val="false"/>
+          <w:color w:val="000000"/>
+          <w:spacing w:val="0"/>
+          <w:sz w:val="20"/>
+          <w:szCs w:val="20"/>
+          <w:u w:val="none"/>
+        </w:rPr>
+        <w:t>A missão de Dados da Primavera é apresentar um modelo familiar e consistente de programação baseada em Primavera para o acesso de dados, mantendo as características especiais do armazenamento de dados subjacente,</w:t>
+      </w:r>
+      <w:r>
+        <w:rPr>
+          <w:rStyle w:val="LinkdaInternet"/>
+          <w:rFonts w:ascii="Times New Roman" w:hAnsi="Times New Roman"/>
+          <w:b w:val="false"/>
+          <w:i w:val="false"/>
+          <w:caps w:val="false"/>
+          <w:smallCaps w:val="false"/>
+          <w:color w:val="000000"/>
+          <w:spacing w:val="0"/>
+          <w:sz w:val="20"/>
+          <w:szCs w:val="20"/>
+          <w:u w:val="none"/>
+        </w:rPr>
+        <w:t>p</w:t>
+      </w:r>
+      <w:r>
+        <w:rPr>
+          <w:rStyle w:val="LinkdaInternet"/>
+          <w:rFonts w:ascii="Times New Roman" w:hAnsi="Times New Roman"/>
+          <w:b w:val="false"/>
+          <w:i w:val="false"/>
+          <w:caps w:val="false"/>
+          <w:smallCaps w:val="false"/>
+          <w:color w:val="000000"/>
+          <w:spacing w:val="0"/>
+          <w:sz w:val="20"/>
+          <w:szCs w:val="20"/>
+          <w:u w:val="none"/>
+        </w:rPr>
+        <w:t>ara mais informações clique nos links a seguir:</w:t>
+      </w:r>
+    </w:p>
+    <w:p>
+      <w:pPr>
+        <w:pStyle w:val="ListParagraph"/>
+        <w:numPr>
+          <w:ilvl w:val="0"/>
           <w:numId w:val="5"/>
         </w:numPr>
         <w:rPr/>
@@ -539,6 +642,66 @@
           <w:t>http://projects.spring.io/spring-data/</w:t>
         </w:r>
       </w:hyperlink>
+    </w:p>
+    <w:p>
+      <w:pPr>
+        <w:pStyle w:val="ListParagraph"/>
+        <w:numPr>
+          <w:ilvl w:val="0"/>
+          <w:numId w:val="0"/>
+        </w:numPr>
+        <w:ind w:hanging="0"/>
+        <w:jc w:val="both"/>
+        <w:rPr/>
+      </w:pPr>
+      <w:r>
+        <w:rPr>
+          <w:rStyle w:val="LinkdaInternet"/>
+          <w:rFonts w:ascii="Times New Roman" w:hAnsi="Times New Roman"/>
+          <w:b w:val="false"/>
+          <w:i w:val="false"/>
+          <w:caps w:val="false"/>
+          <w:smallCaps w:val="false"/>
+          <w:color w:val="000000"/>
+          <w:spacing w:val="0"/>
+          <w:sz w:val="20"/>
+          <w:szCs w:val="20"/>
+          <w:u w:val="none"/>
+        </w:rPr>
+        <w:t>Apoio central para injeção de dependência, gerenciamento de transações, aplicações web, o acesso aos dados, mensagens, testes e muito mais,</w:t>
+      </w:r>
+      <w:r>
+        <w:rPr>
+          <w:rStyle w:val="LinkdaInternet"/>
+          <w:rFonts w:ascii="Times New Roman" w:hAnsi="Times New Roman"/>
+          <w:b w:val="false"/>
+          <w:i w:val="false"/>
+          <w:caps w:val="false"/>
+          <w:smallCaps w:val="false"/>
+          <w:color w:val="000000"/>
+          <w:spacing w:val="0"/>
+          <w:sz w:val="20"/>
+          <w:szCs w:val="20"/>
+          <w:u w:val="none"/>
+        </w:rPr>
+        <w:t>p</w:t>
+      </w:r>
+      <w:r>
+        <w:rPr>
+          <w:rStyle w:val="LinkdaInternet"/>
+          <w:rFonts w:ascii="Times New Roman" w:hAnsi="Times New Roman"/>
+          <w:b w:val="false"/>
+          <w:i w:val="false"/>
+          <w:caps w:val="false"/>
+          <w:smallCaps w:val="false"/>
+          <w:color w:val="000000"/>
+          <w:spacing w:val="0"/>
+          <w:sz w:val="20"/>
+          <w:szCs w:val="20"/>
+          <w:u w:val="none"/>
+        </w:rPr>
+        <w:t>ara mais informações clique nos links a seguir:</w:t>
+      </w:r>
     </w:p>
     <w:p>
       <w:pPr>
@@ -3698,7 +3861,7 @@
       <w:r>
         <w:rPr/>
         <w:drawing>
-          <wp:anchor behindDoc="0" distT="0" distB="0" distL="0" distR="0" simplePos="0" locked="0" layoutInCell="1" allowOverlap="1" relativeHeight="5">
+          <wp:anchor behindDoc="0" distT="0" distB="0" distL="0" distR="0" simplePos="0" locked="0" layoutInCell="1" allowOverlap="1" relativeHeight="3">
             <wp:simplePos x="0" y="0"/>
             <wp:positionH relativeFrom="column">
               <wp:align>center</wp:align>
@@ -3771,7 +3934,7 @@
       </w:pPr>
       <w:r>
         <w:drawing>
-          <wp:anchor behindDoc="0" distT="0" distB="0" distL="0" distR="0" simplePos="0" locked="0" layoutInCell="1" allowOverlap="1" relativeHeight="6">
+          <wp:anchor behindDoc="0" distT="0" distB="0" distL="0" distR="0" simplePos="0" locked="0" layoutInCell="1" allowOverlap="1" relativeHeight="4">
             <wp:simplePos x="0" y="0"/>
             <wp:positionH relativeFrom="column">
               <wp:posOffset>0</wp:posOffset>
@@ -3818,11 +3981,11 @@
       </w:r>
       <w:r>
         <w:rPr/>
-        <w:t>Visão do administrado</w:t>
-      </w:r>
-      <w:r>
-        <w:rPr/>
-        <w:t>r:</w:t>
+        <w:t>V</w:t>
+      </w:r>
+      <w:r>
+        <w:rPr/>
+        <w:t>isão do administrador:</w:t>
       </w:r>
     </w:p>
     <w:p>
@@ -4039,7 +4202,7 @@
       </w:pPr>
       <w:r>
         <w:drawing>
-          <wp:anchor behindDoc="0" distT="0" distB="0" distL="0" distR="0" simplePos="0" locked="0" layoutInCell="1" allowOverlap="1" relativeHeight="7">
+          <wp:anchor behindDoc="0" distT="0" distB="0" distL="0" distR="0" simplePos="0" locked="0" layoutInCell="1" allowOverlap="1" relativeHeight="5">
             <wp:simplePos x="0" y="0"/>
             <wp:positionH relativeFrom="column">
               <wp:posOffset>65405</wp:posOffset>
@@ -4106,12 +4269,6 @@
         </w:rPr>
       </w:pPr>
       <w:r>
-        <w:rPr/>
-      </w:r>
-    </w:p>
-    <w:p>
-      <w:pPr>
-        <w:pStyle w:val="Normal"/>
         <w:rPr>
           <w:color w:val="000000"/>
           <w:w w:val="0"/>
@@ -4120,9 +4277,6 @@
           <w:highlight w:val="black"/>
           <w:u w:val="none" w:color="000000"/>
         </w:rPr>
-      </w:pPr>
-      <w:r>
-        <w:rPr/>
       </w:r>
     </w:p>
     <w:p>
@@ -4138,12 +4292,6 @@
         </w:rPr>
       </w:pPr>
       <w:r>
-        <w:rPr/>
-      </w:r>
-    </w:p>
-    <w:p>
-      <w:pPr>
-        <w:pStyle w:val="Normal"/>
         <w:rPr>
           <w:color w:val="000000"/>
           <w:w w:val="0"/>
@@ -4152,6 +4300,35 @@
           <w:highlight w:val="black"/>
           <w:u w:val="none" w:color="000000"/>
         </w:rPr>
+      </w:r>
+    </w:p>
+    <w:p>
+      <w:pPr>
+        <w:pStyle w:val="Normal"/>
+        <w:rPr>
+          <w:color w:val="000000"/>
+          <w:w w:val="0"/>
+          <w:sz w:val="0"/>
+          <w:szCs w:val="0"/>
+          <w:highlight w:val="black"/>
+          <w:u w:val="none" w:color="000000"/>
+        </w:rPr>
+      </w:pPr>
+      <w:r>
+        <w:rPr>
+          <w:color w:val="000000"/>
+          <w:w w:val="0"/>
+          <w:sz w:val="0"/>
+          <w:szCs w:val="0"/>
+          <w:highlight w:val="black"/>
+          <w:u w:val="none" w:color="000000"/>
+        </w:rPr>
+      </w:r>
+    </w:p>
+    <w:p>
+      <w:pPr>
+        <w:pStyle w:val="Normal"/>
+        <w:rPr/>
       </w:pPr>
       <w:r>
         <w:rPr/>
@@ -4307,7 +4484,7 @@
     <w:tblPr>
       <w:tblW w:w="9558" w:type="dxa"/>
       <w:jc w:val="left"/>
-      <w:tblInd w:w="-38" w:type="dxa"/>
+      <w:tblInd w:w="-45" w:type="dxa"/>
       <w:tblBorders>
         <w:top w:val="single" w:sz="6" w:space="0" w:color="00000A"/>
         <w:left w:val="single" w:sz="6" w:space="0" w:color="00000A"/>
@@ -4318,7 +4495,7 @@
       </w:tblBorders>
       <w:tblCellMar>
         <w:top w:w="0" w:type="dxa"/>
-        <w:left w:w="67" w:type="dxa"/>
+        <w:left w:w="59" w:type="dxa"/>
         <w:bottom w:w="0" w:type="dxa"/>
         <w:right w:w="108" w:type="dxa"/>
       </w:tblCellMar>
@@ -4343,7 +4520,7 @@
           </w:tcBorders>
           <w:shd w:color="auto" w:fill="auto" w:val="clear"/>
           <w:tcMar>
-            <w:left w:w="67" w:type="dxa"/>
+            <w:left w:w="59" w:type="dxa"/>
           </w:tcMar>
         </w:tcPr>
         <w:p>
@@ -4378,7 +4555,7 @@
           </w:tcBorders>
           <w:shd w:color="auto" w:fill="auto" w:val="clear"/>
           <w:tcMar>
-            <w:left w:w="67" w:type="dxa"/>
+            <w:left w:w="59" w:type="dxa"/>
           </w:tcMar>
         </w:tcPr>
         <w:p>
@@ -4413,7 +4590,7 @@
           </w:tcBorders>
           <w:shd w:color="auto" w:fill="auto" w:val="clear"/>
           <w:tcMar>
-            <w:left w:w="67" w:type="dxa"/>
+            <w:left w:w="59" w:type="dxa"/>
           </w:tcMar>
         </w:tcPr>
         <w:p>
@@ -4440,7 +4617,7 @@
           </w:tcBorders>
           <w:shd w:color="auto" w:fill="auto" w:val="clear"/>
           <w:tcMar>
-            <w:left w:w="67" w:type="dxa"/>
+            <w:left w:w="59" w:type="dxa"/>
           </w:tcMar>
         </w:tcPr>
         <w:p>
@@ -6158,6 +6335,51 @@
       <w:rFonts w:cs="OpenSymbol"/>
     </w:rPr>
   </w:style>
+  <w:style w:type="character" w:styleId="ListLabel23">
+    <w:name w:val="ListLabel 23"/>
+    <w:qFormat/>
+    <w:rPr>
+      <w:rFonts w:cs="Symbol"/>
+      <w:b/>
+      <w:sz w:val="22"/>
+    </w:rPr>
+  </w:style>
+  <w:style w:type="character" w:styleId="ListLabel24">
+    <w:name w:val="ListLabel 24"/>
+    <w:qFormat/>
+    <w:rPr>
+      <w:rFonts w:cs="Courier New"/>
+    </w:rPr>
+  </w:style>
+  <w:style w:type="character" w:styleId="ListLabel25">
+    <w:name w:val="ListLabel 25"/>
+    <w:qFormat/>
+    <w:rPr>
+      <w:rFonts w:cs="Wingdings"/>
+    </w:rPr>
+  </w:style>
+  <w:style w:type="character" w:styleId="ListLabel26">
+    <w:name w:val="ListLabel 26"/>
+    <w:qFormat/>
+    <w:rPr>
+      <w:rFonts w:cs="Symbol"/>
+    </w:rPr>
+  </w:style>
+  <w:style w:type="character" w:styleId="ListLabel27">
+    <w:name w:val="ListLabel 27"/>
+    <w:qFormat/>
+    <w:rPr>
+      <w:rFonts w:cs="OpenSymbol"/>
+    </w:rPr>
+  </w:style>
+  <w:style w:type="character" w:styleId="Linkdainternetvisitado">
+    <w:name w:val="Link da internet visitado"/>
+    <w:rPr>
+      <w:color w:val="800000"/>
+      <w:u w:val="single"/>
+      <w:lang w:val="zxx" w:eastAsia="zxx" w:bidi="zxx"/>
+    </w:rPr>
+  </w:style>
   <w:style w:type="paragraph" w:styleId="Ttulo">
     <w:name w:val="Título"/>
     <w:basedOn w:val="Normal"/>
@@ -6184,7 +6406,6 @@
   </w:style>
   <w:style w:type="paragraph" w:styleId="Lista">
     <w:name w:val="Lista"/>
-    <w:basedOn w:val="Corpodotexto"/>
     <w:rsid w:val="0039629f"/>
     <w:pPr>
       <w:widowControl w:val="false"/>

</xml_diff>